<commit_message>
Moved a section between the docs
</commit_message>
<xml_diff>
--- a/design doc.docx
+++ b/design doc.docx
@@ -63,7 +63,7 @@
         <w:rPr>
           <w:noProof/>
         </w:rPr>
-        <w:instrText xml:space="preserve"> PAGEREF _Toc380971607 \h </w:instrText>
+        <w:instrText xml:space="preserve"> PAGEREF _Toc382696674 \h </w:instrText>
       </w:r>
       <w:r>
         <w:rPr>
@@ -122,7 +122,7 @@
         <w:rPr>
           <w:noProof/>
         </w:rPr>
-        <w:instrText xml:space="preserve"> PAGEREF _Toc380971608 \h </w:instrText>
+        <w:instrText xml:space="preserve"> PAGEREF _Toc382696675 \h </w:instrText>
       </w:r>
       <w:r>
         <w:rPr>
@@ -181,7 +181,7 @@
         <w:rPr>
           <w:noProof/>
         </w:rPr>
-        <w:instrText xml:space="preserve"> PAGEREF _Toc380971609 \h </w:instrText>
+        <w:instrText xml:space="preserve"> PAGEREF _Toc382696676 \h </w:instrText>
       </w:r>
       <w:r>
         <w:rPr>
@@ -240,7 +240,7 @@
         <w:rPr>
           <w:noProof/>
         </w:rPr>
-        <w:instrText xml:space="preserve"> PAGEREF _Toc380971610 \h </w:instrText>
+        <w:instrText xml:space="preserve"> PAGEREF _Toc382696677 \h </w:instrText>
       </w:r>
       <w:r>
         <w:rPr>
@@ -299,7 +299,7 @@
         <w:rPr>
           <w:noProof/>
         </w:rPr>
-        <w:instrText xml:space="preserve"> PAGEREF _Toc380971611 \h </w:instrText>
+        <w:instrText xml:space="preserve"> PAGEREF _Toc382696678 \h </w:instrText>
       </w:r>
       <w:r>
         <w:rPr>
@@ -358,7 +358,7 @@
         <w:rPr>
           <w:noProof/>
         </w:rPr>
-        <w:instrText xml:space="preserve"> PAGEREF _Toc380971612 \h </w:instrText>
+        <w:instrText xml:space="preserve"> PAGEREF _Toc382696679 \h </w:instrText>
       </w:r>
       <w:r>
         <w:rPr>
@@ -417,7 +417,7 @@
         <w:rPr>
           <w:noProof/>
         </w:rPr>
-        <w:instrText xml:space="preserve"> PAGEREF _Toc380971613 \h </w:instrText>
+        <w:instrText xml:space="preserve"> PAGEREF _Toc382696680 \h </w:instrText>
       </w:r>
       <w:r>
         <w:rPr>
@@ -476,7 +476,7 @@
         <w:rPr>
           <w:noProof/>
         </w:rPr>
-        <w:instrText xml:space="preserve"> PAGEREF _Toc380971614 \h </w:instrText>
+        <w:instrText xml:space="preserve"> PAGEREF _Toc382696681 \h </w:instrText>
       </w:r>
       <w:r>
         <w:rPr>
@@ -493,7 +493,7 @@
         <w:rPr>
           <w:noProof/>
         </w:rPr>
-        <w:t>3</w:t>
+        <w:t>4</w:t>
       </w:r>
       <w:r>
         <w:rPr>
@@ -535,7 +535,7 @@
         <w:rPr>
           <w:noProof/>
         </w:rPr>
-        <w:instrText xml:space="preserve"> PAGEREF _Toc380971615 \h </w:instrText>
+        <w:instrText xml:space="preserve"> PAGEREF _Toc382696682 \h </w:instrText>
       </w:r>
       <w:r>
         <w:rPr>
@@ -552,7 +552,7 @@
         <w:rPr>
           <w:noProof/>
         </w:rPr>
-        <w:t>3</w:t>
+        <w:t>4</w:t>
       </w:r>
       <w:r>
         <w:rPr>
@@ -594,7 +594,7 @@
         <w:rPr>
           <w:noProof/>
         </w:rPr>
-        <w:instrText xml:space="preserve"> PAGEREF _Toc380971616 \h </w:instrText>
+        <w:instrText xml:space="preserve"> PAGEREF _Toc382696683 \h </w:instrText>
       </w:r>
       <w:r>
         <w:rPr>
@@ -653,7 +653,7 @@
         <w:rPr>
           <w:noProof/>
         </w:rPr>
-        <w:instrText xml:space="preserve"> PAGEREF _Toc380971617 \h </w:instrText>
+        <w:instrText xml:space="preserve"> PAGEREF _Toc382696684 \h </w:instrText>
       </w:r>
       <w:r>
         <w:rPr>
@@ -712,7 +712,7 @@
         <w:rPr>
           <w:noProof/>
         </w:rPr>
-        <w:instrText xml:space="preserve"> PAGEREF _Toc380971618 \h </w:instrText>
+        <w:instrText xml:space="preserve"> PAGEREF _Toc382696685 \h </w:instrText>
       </w:r>
       <w:r>
         <w:rPr>
@@ -771,7 +771,7 @@
         <w:rPr>
           <w:noProof/>
         </w:rPr>
-        <w:instrText xml:space="preserve"> PAGEREF _Toc380971619 \h </w:instrText>
+        <w:instrText xml:space="preserve"> PAGEREF _Toc382696686 \h </w:instrText>
       </w:r>
       <w:r>
         <w:rPr>
@@ -830,7 +830,7 @@
         <w:rPr>
           <w:noProof/>
         </w:rPr>
-        <w:instrText xml:space="preserve"> PAGEREF _Toc380971620 \h </w:instrText>
+        <w:instrText xml:space="preserve"> PAGEREF _Toc382696687 \h </w:instrText>
       </w:r>
       <w:r>
         <w:rPr>
@@ -889,7 +889,7 @@
         <w:rPr>
           <w:noProof/>
         </w:rPr>
-        <w:instrText xml:space="preserve"> PAGEREF _Toc380971621 \h </w:instrText>
+        <w:instrText xml:space="preserve"> PAGEREF _Toc382696688 \h </w:instrText>
       </w:r>
       <w:r>
         <w:rPr>
@@ -948,7 +948,7 @@
         <w:rPr>
           <w:noProof/>
         </w:rPr>
-        <w:instrText xml:space="preserve"> PAGEREF _Toc380971622 \h </w:instrText>
+        <w:instrText xml:space="preserve"> PAGEREF _Toc382696689 \h </w:instrText>
       </w:r>
       <w:r>
         <w:rPr>
@@ -1007,7 +1007,7 @@
         <w:rPr>
           <w:noProof/>
         </w:rPr>
-        <w:instrText xml:space="preserve"> PAGEREF _Toc380971623 \h </w:instrText>
+        <w:instrText xml:space="preserve"> PAGEREF _Toc382696690 \h </w:instrText>
       </w:r>
       <w:r>
         <w:rPr>
@@ -1066,7 +1066,7 @@
         <w:rPr>
           <w:noProof/>
         </w:rPr>
-        <w:instrText xml:space="preserve"> PAGEREF _Toc380971624 \h </w:instrText>
+        <w:instrText xml:space="preserve"> PAGEREF _Toc382696691 \h </w:instrText>
       </w:r>
       <w:r>
         <w:rPr>
@@ -1125,7 +1125,7 @@
         <w:rPr>
           <w:noProof/>
         </w:rPr>
-        <w:instrText xml:space="preserve"> PAGEREF _Toc380971625 \h </w:instrText>
+        <w:instrText xml:space="preserve"> PAGEREF _Toc382696692 \h </w:instrText>
       </w:r>
       <w:r>
         <w:rPr>
@@ -1184,7 +1184,7 @@
         <w:rPr>
           <w:noProof/>
         </w:rPr>
-        <w:instrText xml:space="preserve"> PAGEREF _Toc380971626 \h </w:instrText>
+        <w:instrText xml:space="preserve"> PAGEREF _Toc382696693 \h </w:instrText>
       </w:r>
       <w:r>
         <w:rPr>
@@ -1243,7 +1243,7 @@
         <w:rPr>
           <w:noProof/>
         </w:rPr>
-        <w:instrText xml:space="preserve"> PAGEREF _Toc380971627 \h </w:instrText>
+        <w:instrText xml:space="preserve"> PAGEREF _Toc382696694 \h </w:instrText>
       </w:r>
       <w:r>
         <w:rPr>
@@ -1286,7 +1286,7 @@
       <w:pPr>
         <w:pStyle w:val="Heading1"/>
       </w:pPr>
-      <w:bookmarkStart w:id="1" w:name="_Toc380971607"/>
+      <w:bookmarkStart w:id="1" w:name="_Toc382696674"/>
       <w:r>
         <w:lastRenderedPageBreak/>
         <w:t>Introduction</w:t>
@@ -1368,7 +1368,7 @@
       <w:pPr>
         <w:pStyle w:val="Heading1"/>
       </w:pPr>
-      <w:bookmarkStart w:id="2" w:name="_Toc380971608"/>
+      <w:bookmarkStart w:id="2" w:name="_Toc382696675"/>
       <w:r>
         <w:t>Monetization</w:t>
       </w:r>
@@ -1401,7 +1401,7 @@
       <w:pPr>
         <w:pStyle w:val="Heading1"/>
       </w:pPr>
-      <w:bookmarkStart w:id="3" w:name="_Toc380971609"/>
+      <w:bookmarkStart w:id="3" w:name="_Toc382696676"/>
       <w:r>
         <w:lastRenderedPageBreak/>
         <w:t>Gameplay</w:t>
@@ -1413,7 +1413,7 @@
       <w:pPr>
         <w:pStyle w:val="Heading2"/>
       </w:pPr>
-      <w:bookmarkStart w:id="4" w:name="_Toc380971610"/>
+      <w:bookmarkStart w:id="4" w:name="_Toc382696677"/>
       <w:r>
         <w:t>Movement</w:t>
       </w:r>
@@ -1474,7 +1474,7 @@
       <w:pPr>
         <w:pStyle w:val="Heading2"/>
       </w:pPr>
-      <w:bookmarkStart w:id="5" w:name="_Toc380971611"/>
+      <w:bookmarkStart w:id="5" w:name="_Toc382696678"/>
       <w:r>
         <w:t>Combat</w:t>
       </w:r>
@@ -1486,7 +1486,13 @@
     <w:p/>
     <w:p>
       <w:r>
-        <w:t xml:space="preserve">Combat takes place in specialized instanced rooms. The combat mechanics are reminiscent of early Final Fantasy instalments, with two sided combat using an active time </w:t>
+        <w:t>Combat takes place in specialized instanced rooms</w:t>
+      </w:r>
+      <w:r>
+        <w:t>, known as combat portals</w:t>
+      </w:r>
+      <w:r>
+        <w:t xml:space="preserve">. The combat mechanics are reminiscent of early Final Fantasy instalments, with two sided combat using an active time </w:t>
       </w:r>
       <w:r>
         <w:t>battle</w:t>
@@ -1545,7 +1551,7 @@
       <w:pPr>
         <w:pStyle w:val="Heading2"/>
       </w:pPr>
-      <w:bookmarkStart w:id="6" w:name="_Toc380971612"/>
+      <w:bookmarkStart w:id="6" w:name="_Toc382696679"/>
       <w:r>
         <w:t>Combat Mechanics</w:t>
       </w:r>
@@ -1553,53 +1559,26 @@
     </w:p>
     <w:p/>
     <w:p>
-      <w:pPr>
-        <w:rPr>
-          <w:i/>
-        </w:rPr>
-      </w:pPr>
-      <w:proofErr w:type="gramStart"/>
-      <w:r>
-        <w:rPr>
-          <w:i/>
-        </w:rPr>
-        <w:t>combat</w:t>
-      </w:r>
-      <w:proofErr w:type="gramEnd"/>
-      <w:r>
-        <w:rPr>
-          <w:i/>
-        </w:rPr>
-        <w:t xml:space="preserve"> mechanics</w:t>
-      </w:r>
-    </w:p>
-    <w:p>
-      <w:pPr>
-        <w:rPr>
-          <w:i/>
-        </w:rPr>
-      </w:pPr>
-    </w:p>
-    <w:p>
-      <w:pPr>
-        <w:rPr>
-          <w:i/>
-        </w:rPr>
-      </w:pPr>
-      <w:r>
-        <w:rPr>
-          <w:i/>
-        </w:rPr>
-        <w:t>These will obviously need a lot of trial-and-error testing, so for now, I’m not filling this section in. However, I’m fairly certain I’ll have various stats, as well as HP, mana, equipment for stat boosts, etc.</w:t>
-      </w:r>
-    </w:p>
-    <w:p/>
-    <w:p>
-      <w:r>
-        <w:t xml:space="preserve">Running from battle will almost always result in some sort of penalty, and in some cases, will be impossible. </w:t>
-      </w:r>
-      <w:r>
-        <w:t>The escape mechanics are notable because of the presence of permadeath.</w:t>
+      <w:r>
+        <w:t>Tortuga’s combat consists of a unique drop-in/drop-out multiplayer active time battle system.</w:t>
+      </w:r>
+    </w:p>
+    <w:p/>
+    <w:p>
+      <w:r>
+        <w:t>Battles that a player can participate in will be visible in the game world as combat portals. The combat system will allow several people to fight side by side as a group. Each player will be able to choose their own actions, including attacking with their equipped weapons, using spells or items, or fleeing the battle. To prevent a player from taking too many actions too fast, that player must wait for their ATB gauge to fill completely before taking an action, after which it resets to zero. The speed at which a character’s ATB gauge refills is affected by that character’s statistics.</w:t>
+      </w:r>
+    </w:p>
+    <w:p/>
+    <w:p>
+      <w:r>
+        <w:t>The biggest innovation of this design is the drop-in/drop-out system. Since permadeath is such a massive aspect of the game, a player must have the ability to flee a battle at any time. Fleeing a battle causes a player to take a penalty such as losing money, experience points, or more. Leaving a battle, if there are still players fighting that battle, does not end the battle itself. When all of the monsters inside a combat portal have been defeated, the portal disappears and the players are rewarded. However, if there are no players currently fighting a particular battle and the monsters were not defeated, the battle resets. The monsters regain their full health and are cured of any status ailments.</w:t>
+      </w:r>
+    </w:p>
+    <w:p/>
+    <w:p>
+      <w:r>
+        <w:t>The complement of the ability to flee a battle is the ability to join a battle in progress. If there are players currently inside a combat portal, a player within sight of the portal will be able to distinguish this. In addition, that player can join the battle to assist the other players, or to possibly cause those players problems (like stealing the loot).</w:t>
       </w:r>
     </w:p>
     <w:p/>
@@ -1607,7 +1586,7 @@
       <w:pPr>
         <w:pStyle w:val="Heading2"/>
       </w:pPr>
-      <w:bookmarkStart w:id="7" w:name="_Toc380971613"/>
+      <w:bookmarkStart w:id="7" w:name="_Toc382696680"/>
       <w:r>
         <w:t>Permadeath</w:t>
       </w:r>
@@ -1616,7 +1595,11 @@
     <w:p/>
     <w:p>
       <w:r>
-        <w:t>One of the most notable features of the game is the presence of permadeath: deletion of a character upon death. The purpose of this feature is twofold. First, to add an extra layer of challenge to the game, and secondly, to prevent any one character from becoming too powerful without taking risks. Any legendary items that the character owns at the time of death are returned to the world.</w:t>
+        <w:t xml:space="preserve">One of the most notable features of the game is the presence of permadeath: deletion of a character upon death. The purpose of this feature is twofold. First, to add an extra layer of </w:t>
+      </w:r>
+      <w:r>
+        <w:lastRenderedPageBreak/>
+        <w:t>challenge to the game, and secondly, to prevent any one character from becoming too powerful without taking risks. Any legendary items that the character owns at the time of death are returned to the world.</w:t>
       </w:r>
     </w:p>
     <w:p/>
@@ -1624,7 +1607,7 @@
       <w:pPr>
         <w:pStyle w:val="Heading2"/>
       </w:pPr>
-      <w:bookmarkStart w:id="8" w:name="_Toc380971614"/>
+      <w:bookmarkStart w:id="8" w:name="_Toc382696681"/>
       <w:r>
         <w:t>Monsters</w:t>
       </w:r>
@@ -1649,7 +1632,7 @@
       <w:pPr>
         <w:pStyle w:val="Heading2"/>
       </w:pPr>
-      <w:bookmarkStart w:id="9" w:name="_Toc380971615"/>
+      <w:bookmarkStart w:id="9" w:name="_Toc382696682"/>
       <w:r>
         <w:t>Items</w:t>
       </w:r>
@@ -1686,7 +1669,7 @@
       <w:pPr>
         <w:pStyle w:val="Heading2"/>
       </w:pPr>
-      <w:bookmarkStart w:id="10" w:name="_Toc380971616"/>
+      <w:bookmarkStart w:id="10" w:name="_Toc382696683"/>
       <w:r>
         <w:t>Equipment</w:t>
       </w:r>
@@ -1736,7 +1719,7 @@
       <w:pPr>
         <w:pStyle w:val="Heading1"/>
       </w:pPr>
-      <w:bookmarkStart w:id="11" w:name="_Toc380971617"/>
+      <w:bookmarkStart w:id="11" w:name="_Toc382696684"/>
       <w:r>
         <w:lastRenderedPageBreak/>
         <w:t>The Game Map</w:t>
@@ -1808,7 +1791,7 @@
       <w:pPr>
         <w:pStyle w:val="Heading2"/>
       </w:pPr>
-      <w:bookmarkStart w:id="12" w:name="_Toc380971618"/>
+      <w:bookmarkStart w:id="12" w:name="_Toc382696685"/>
       <w:r>
         <w:t>Dungeons</w:t>
       </w:r>
@@ -1894,7 +1877,7 @@
       <w:pPr>
         <w:pStyle w:val="Heading3"/>
       </w:pPr>
-      <w:bookmarkStart w:id="13" w:name="_Toc380971619"/>
+      <w:bookmarkStart w:id="13" w:name="_Toc382696686"/>
       <w:r>
         <w:t>Ruins</w:t>
       </w:r>
@@ -1926,7 +1909,7 @@
       <w:pPr>
         <w:pStyle w:val="Heading3"/>
       </w:pPr>
-      <w:bookmarkStart w:id="14" w:name="_Toc380971620"/>
+      <w:bookmarkStart w:id="14" w:name="_Toc382696687"/>
       <w:r>
         <w:t>Towers</w:t>
       </w:r>
@@ -1943,7 +1926,7 @@
       <w:pPr>
         <w:pStyle w:val="Heading3"/>
       </w:pPr>
-      <w:bookmarkStart w:id="15" w:name="_Toc380971621"/>
+      <w:bookmarkStart w:id="15" w:name="_Toc382696688"/>
       <w:r>
         <w:t>Forests</w:t>
       </w:r>
@@ -1969,7 +1952,7 @@
       <w:pPr>
         <w:pStyle w:val="Heading3"/>
       </w:pPr>
-      <w:bookmarkStart w:id="16" w:name="_Toc380971622"/>
+      <w:bookmarkStart w:id="16" w:name="_Toc382696689"/>
       <w:r>
         <w:t>Caves</w:t>
       </w:r>
@@ -1995,7 +1978,7 @@
       <w:pPr>
         <w:pStyle w:val="Heading2"/>
       </w:pPr>
-      <w:bookmarkStart w:id="17" w:name="_Toc380971623"/>
+      <w:bookmarkStart w:id="17" w:name="_Toc382696690"/>
       <w:r>
         <w:t>Legendary Dungeons</w:t>
       </w:r>
@@ -2028,7 +2011,7 @@
       <w:pPr>
         <w:pStyle w:val="Heading1"/>
       </w:pPr>
-      <w:bookmarkStart w:id="18" w:name="_Toc380971624"/>
+      <w:bookmarkStart w:id="18" w:name="_Toc382696691"/>
       <w:r>
         <w:lastRenderedPageBreak/>
         <w:t>Server Management</w:t>
@@ -2084,7 +2067,7 @@
       <w:pPr>
         <w:pStyle w:val="Heading2"/>
       </w:pPr>
-      <w:bookmarkStart w:id="19" w:name="_Toc380971625"/>
+      <w:bookmarkStart w:id="19" w:name="_Toc382696692"/>
       <w:r>
         <w:t>Player Accounts</w:t>
       </w:r>
@@ -2101,7 +2084,7 @@
       <w:pPr>
         <w:pStyle w:val="Heading2"/>
       </w:pPr>
-      <w:bookmarkStart w:id="20" w:name="_Toc380971626"/>
+      <w:bookmarkStart w:id="20" w:name="_Toc382696693"/>
       <w:r>
         <w:t>Player Characters</w:t>
       </w:r>
@@ -2137,7 +2120,7 @@
       <w:pPr>
         <w:pStyle w:val="Heading1"/>
       </w:pPr>
-      <w:bookmarkStart w:id="21" w:name="_Toc380971627"/>
+      <w:bookmarkStart w:id="21" w:name="_Toc382696694"/>
       <w:proofErr w:type="spellStart"/>
       <w:r>
         <w:lastRenderedPageBreak/>
@@ -2446,7 +2429,7 @@
         <w:rPr>
           <w:i/>
         </w:rPr>
-        <w:t>Can I move the combat section from the tech doc here?</w:t>
+        <w:t>This needs some serious editing for consistency</w:t>
       </w:r>
     </w:p>
     <w:sectPr>
@@ -3581,7 +3564,7 @@
 </file>
 
 <file path=customXml/itemProps1.xml><?xml version="1.0" encoding="utf-8"?>
-<ds:datastoreItem xmlns:ds="http://schemas.openxmlformats.org/officeDocument/2006/customXml" ds:itemID="{AD0ECAB2-94B1-4A93-859B-52542DB5FAA5}">
+<ds:datastoreItem xmlns:ds="http://schemas.openxmlformats.org/officeDocument/2006/customXml" ds:itemID="{7B2ECEFC-3636-4D55-AA2B-B9EB515FF875}">
   <ds:schemaRefs>
     <ds:schemaRef ds:uri="http://schemas.openxmlformats.org/officeDocument/2006/bibliography"/>
   </ds:schemaRefs>

</xml_diff>

<commit_message>
Added the test script and some blog posts
</commit_message>
<xml_diff>
--- a/design doc.docx
+++ b/design doc.docx
@@ -2354,15 +2354,7 @@
         <w:t>design</w:t>
       </w:r>
       <w:r>
-        <w:t xml:space="preserve"> document for Tortuga. This is intended to plan out required tasks for the game, as well as serve as an instructional text for </w:t>
-      </w:r>
-      <w:proofErr w:type="spellStart"/>
-      <w:r>
-        <w:t>modders</w:t>
-      </w:r>
-      <w:proofErr w:type="spellEnd"/>
-      <w:r>
-        <w:t xml:space="preserve"> and others interested in Tortuga’s development cycle. </w:t>
+        <w:t xml:space="preserve"> document for Tortuga. This is intended to plan out required tasks for the game, as well as serve as an instructional text for modders and others interested in Tortuga’s development cycle. </w:t>
       </w:r>
     </w:p>
     <w:p/>
@@ -2431,45 +2423,8 @@
       <w:r>
         <w:t xml:space="preserve">I’d like to develop this game as an open source project until I reach alpha, at which point I’ll run a </w:t>
       </w:r>
-      <w:proofErr w:type="spellStart"/>
-      <w:r>
-        <w:t>kickstarter</w:t>
-      </w:r>
-      <w:proofErr w:type="spellEnd"/>
-      <w:r>
-        <w:t xml:space="preserve"> and begin taking </w:t>
-      </w:r>
-      <w:proofErr w:type="spellStart"/>
-      <w:r>
-        <w:t>preorders</w:t>
-      </w:r>
-      <w:proofErr w:type="spellEnd"/>
-      <w:r>
-        <w:t xml:space="preserve">. The </w:t>
-      </w:r>
-      <w:proofErr w:type="spellStart"/>
-      <w:r>
-        <w:t>preorder</w:t>
-      </w:r>
-      <w:proofErr w:type="spellEnd"/>
-      <w:r>
-        <w:t xml:space="preserve"> system will work just like </w:t>
-      </w:r>
-      <w:proofErr w:type="spellStart"/>
-      <w:r>
-        <w:t>Minecraft’s</w:t>
-      </w:r>
-      <w:proofErr w:type="spellEnd"/>
-      <w:r>
-        <w:t xml:space="preserve"> </w:t>
-      </w:r>
-      <w:proofErr w:type="spellStart"/>
-      <w:r>
-        <w:t>preorders</w:t>
-      </w:r>
-      <w:proofErr w:type="spellEnd"/>
-      <w:r>
-        <w:t>: players can buy the game during alpha for 50% of the initial price, or 75% during beta.</w:t>
+      <w:r>
+        <w:t>kickstarter and begin taking preorders. The preorder system will work just like Minecraft’s preorders: players can buy the game during alpha for 50% of the initial price, or 75% during beta.</w:t>
       </w:r>
       <w:r>
         <w:t xml:space="preserve"> The kickstarter will be used partially to raise awareness of this project </w:t>
@@ -2589,10 +2544,7 @@
         <w:t>Tortuga’s combat consists of a unique drop-in/drop-out multiplayer active time battle system.</w:t>
       </w:r>
       <w:r>
-        <w:t xml:space="preserve"> </w:t>
-      </w:r>
-      <w:r>
-        <w:t xml:space="preserve">Battles that a player can participate in will be visible in the game world as “combat portals”. </w:t>
+        <w:t xml:space="preserve"> Battles that a player can participate in will be visible in the game world as “combat portals”. </w:t>
       </w:r>
     </w:p>
     <w:p/>
@@ -2627,7 +2579,6 @@
           <w:i/>
         </w:rPr>
       </w:pPr>
-      <w:bookmarkStart w:id="6" w:name="_GoBack"/>
       <w:proofErr w:type="gramStart"/>
       <w:r>
         <w:rPr>
@@ -2643,45 +2594,59 @@
         <w:t xml:space="preserve"> and joining a battle need to be moved to the next section.</w:t>
       </w:r>
     </w:p>
-    <w:bookmarkEnd w:id="6"/>
     <w:p/>
     <w:p>
       <w:pPr>
         <w:pStyle w:val="Heading2"/>
       </w:pPr>
-      <w:bookmarkStart w:id="7" w:name="_Toc385032843"/>
+      <w:bookmarkStart w:id="6" w:name="_Toc385032843"/>
       <w:r>
         <w:t xml:space="preserve">Combat </w:t>
       </w:r>
+      <w:bookmarkEnd w:id="6"/>
+      <w:r>
+        <w:t>Portals</w:t>
+      </w:r>
+    </w:p>
+    <w:p/>
+    <w:p>
+      <w:r>
+        <w:t>Combat takes place in specialized instanced rooms, known as combat portals. The combat mechanics are reminiscent of early Final Fantasy instalments, with two sided combat using an active time battle system.</w:t>
+      </w:r>
+    </w:p>
+    <w:p/>
+    <w:p>
+      <w:r>
+        <w:t>Each combat instance is created in the overworld or a dungeon at random, and is located where the players encountered it until that instance is complete. Players can also create combat instances purposefully by attacking another player; this pits these two players against each other.</w:t>
+      </w:r>
+    </w:p>
+    <w:p/>
+    <w:p>
+      <w:r>
+        <w:t>Players are capable of entering pre-existing combat instances from the game world (via combat portals), and individual players already in combat can exit that combat (by selecting the run command).</w:t>
+      </w:r>
+    </w:p>
+    <w:p/>
+    <w:p>
+      <w:pPr>
+        <w:pStyle w:val="Heading2"/>
+      </w:pPr>
+      <w:bookmarkStart w:id="7" w:name="_Toc385032845"/>
+      <w:r>
+        <w:t>Permadeath</w:t>
+      </w:r>
       <w:bookmarkEnd w:id="7"/>
-      <w:r>
-        <w:t>Portals</w:t>
-      </w:r>
-    </w:p>
-    <w:p/>
-    <w:p>
-      <w:r>
-        <w:t>Combat takes place in specialized instanced rooms, known as combat portals. The combat mechanics are reminiscent of early Final Fantasy instalments, with two sided combat using an active time battle system.</w:t>
-      </w:r>
-    </w:p>
-    <w:p/>
-    <w:p>
-      <w:r>
-        <w:t xml:space="preserve">Each combat instance is created in the </w:t>
-      </w:r>
-      <w:proofErr w:type="spellStart"/>
-      <w:r>
-        <w:t>overworld</w:t>
-      </w:r>
-      <w:proofErr w:type="spellEnd"/>
-      <w:r>
-        <w:t xml:space="preserve"> or a dungeon at random, and is located where the players encountered it until that instance is complete. Players can also create combat instances purposefully by attacking another player; this pits these two players against each other.</w:t>
-      </w:r>
-    </w:p>
-    <w:p/>
-    <w:p>
-      <w:r>
-        <w:t>Players are capable of entering pre-existing combat instances from the game world (via combat portals), and individual players already in combat can exit that combat (by selecting the run command).</w:t>
+    </w:p>
+    <w:p/>
+    <w:p>
+      <w:r>
+        <w:t>One of the most notable features of the game is the presence of permadeath: deletion of a character upon death. The purpose of this feature is twofold. First, to add an extra layer of challenge to the game, and secondly, to prevent any one character from becoming too powerful without taking risks. Any legendary items that the character owns at the time of death are returned to the world.</w:t>
+      </w:r>
+    </w:p>
+    <w:p/>
+    <w:p>
+      <w:r>
+        <w:t xml:space="preserve">One of Tortuga’s most influential game mechanics is permadeath i.e. the deletion of a character when the player runs out of life. </w:t>
       </w:r>
     </w:p>
     <w:p/>
@@ -2689,30 +2654,24 @@
       <w:pPr>
         <w:pStyle w:val="Heading2"/>
       </w:pPr>
-      <w:bookmarkStart w:id="8" w:name="_Toc385032845"/>
-      <w:r>
-        <w:t>Permadeath</w:t>
+      <w:bookmarkStart w:id="8" w:name="_Toc385032846"/>
+      <w:r>
+        <w:t>Monsters</w:t>
       </w:r>
       <w:bookmarkEnd w:id="8"/>
     </w:p>
     <w:p/>
     <w:p>
       <w:r>
-        <w:t>One of the most notable features of the game is the presence of permadeath: deletion of a character upon death. The purpose of this feature is twofold. First, to add an extra layer of challenge to the game, and secondly, to prevent any one character from becoming too powerful without taking risks. Any legendary items that the character owns at the time of death are returned to the world.</w:t>
-      </w:r>
-    </w:p>
-    <w:p/>
-    <w:p>
-      <w:r>
-        <w:t xml:space="preserve">One of Tortuga’s most influential game mechanics is </w:t>
-      </w:r>
-      <w:proofErr w:type="spellStart"/>
-      <w:r>
-        <w:t>permadeath</w:t>
-      </w:r>
-      <w:proofErr w:type="spellEnd"/>
-      <w:r>
-        <w:t xml:space="preserve"> i.e. the deletion of a character when the player runs out of life. </w:t>
+        <w:t xml:space="preserve">The monsters are, at this stage, just generic programming placeholders. However, they do have rudimentary AI, as well as full combat statistics for basic </w:t>
+      </w:r>
+      <w:proofErr w:type="spellStart"/>
+      <w:r>
+        <w:t>PvE</w:t>
+      </w:r>
+      <w:proofErr w:type="spellEnd"/>
+      <w:r>
+        <w:t xml:space="preserve"> play. When a natural combat portal is spawned in the overworld, monsters based on that specific location are selected, and created inside that instance.</w:t>
       </w:r>
     </w:p>
     <w:p/>
@@ -2720,24 +2679,30 @@
       <w:pPr>
         <w:pStyle w:val="Heading2"/>
       </w:pPr>
-      <w:bookmarkStart w:id="9" w:name="_Toc385032846"/>
-      <w:r>
-        <w:t>Monsters</w:t>
+      <w:bookmarkStart w:id="9" w:name="_Toc385032847"/>
+      <w:r>
+        <w:t>Items</w:t>
       </w:r>
       <w:bookmarkEnd w:id="9"/>
     </w:p>
     <w:p/>
     <w:p>
       <w:r>
-        <w:t xml:space="preserve">The monsters are, at this stage, just generic programming placeholders. However, they do have rudimentary AI, as well as full combat statistics for basic </w:t>
-      </w:r>
-      <w:proofErr w:type="spellStart"/>
-      <w:r>
-        <w:t>PvE</w:t>
-      </w:r>
-      <w:proofErr w:type="spellEnd"/>
-      <w:r>
-        <w:t xml:space="preserve"> play. When a natural combat portal is spawned in the overworld, monsters based on that specific location are selected, and created inside that instance.</w:t>
+        <w:t>Items are randomly found throughout the world, or</w:t>
+      </w:r>
+      <w:r>
+        <w:t xml:space="preserve"> dropped by defeated monsters and</w:t>
+      </w:r>
+      <w:r>
+        <w:t xml:space="preserve"> players. Item types include consumables (food that increases HP, etc.) equipment (for boosting stats) and mundane (vendor trash, </w:t>
+      </w:r>
+      <w:proofErr w:type="spellStart"/>
+      <w:r>
+        <w:t>etc</w:t>
+      </w:r>
+      <w:proofErr w:type="spellEnd"/>
+      <w:r>
+        <w:t>).</w:t>
       </w:r>
     </w:p>
     <w:p/>
@@ -2745,30 +2710,93 @@
       <w:pPr>
         <w:pStyle w:val="Heading2"/>
       </w:pPr>
-      <w:bookmarkStart w:id="10" w:name="_Toc385032847"/>
-      <w:r>
-        <w:t>Items</w:t>
+      <w:bookmarkStart w:id="10" w:name="_Toc385032848"/>
+      <w:r>
+        <w:t>Equipment</w:t>
       </w:r>
       <w:bookmarkEnd w:id="10"/>
     </w:p>
     <w:p/>
     <w:p>
       <w:r>
-        <w:t>Items are randomly found throughout the world, or</w:t>
-      </w:r>
-      <w:r>
-        <w:t xml:space="preserve"> dropped by defeated monsters and</w:t>
-      </w:r>
-      <w:r>
-        <w:t xml:space="preserve"> players. Item types include consumables (food that increases HP, etc.) equipment (for boosting stats) and mundane (vendor trash, </w:t>
-      </w:r>
-      <w:proofErr w:type="spellStart"/>
-      <w:r>
-        <w:t>etc</w:t>
-      </w:r>
-      <w:proofErr w:type="spellEnd"/>
-      <w:r>
-        <w:t>).</w:t>
+        <w:t xml:space="preserve">Equipment </w:t>
+      </w:r>
+      <w:r>
+        <w:t xml:space="preserve">items </w:t>
+      </w:r>
+      <w:r>
+        <w:t>are items that can be worn by players to boost certain stats. Each piece of equipment has a certain “type” which dictates what slot it can be used in.</w:t>
+      </w:r>
+    </w:p>
+    <w:p/>
+    <w:p>
+      <w:pPr>
+        <w:pStyle w:val="Heading1"/>
+      </w:pPr>
+      <w:bookmarkStart w:id="11" w:name="_Toc385032849"/>
+      <w:r>
+        <w:t>The Game Map</w:t>
+      </w:r>
+      <w:bookmarkEnd w:id="11"/>
+    </w:p>
+    <w:p/>
+    <w:p>
+      <w:r>
+        <w:t>The game’s maps are</w:t>
+      </w:r>
+      <w:r>
+        <w:t xml:space="preserve"> for the most part</w:t>
+      </w:r>
+      <w:r>
+        <w:t xml:space="preserve"> procedurally generated. The main world map that connects most of the game world together is called the over</w:t>
+      </w:r>
+      <w:r>
+        <w:t>world. The centre</w:t>
+      </w:r>
+      <w:r>
+        <w:t xml:space="preserve"> of the overworld map (</w:t>
+      </w:r>
+      <w:r>
+        <w:t>spawning</w:t>
+      </w:r>
+      <w:r>
+        <w:t xml:space="preserve"> around (0, 0)) is </w:t>
+      </w:r>
+      <w:r>
+        <w:t>the root</w:t>
+      </w:r>
+      <w:r>
+        <w:t xml:space="preserve"> town, where players </w:t>
+      </w:r>
+      <w:r>
+        <w:t>first enter the server</w:t>
+      </w:r>
+      <w:r>
+        <w:t xml:space="preserve">. Safe towns, outposts, etc. like this root town are also generated elsewhere, depending on the overworld’s </w:t>
+      </w:r>
+      <w:r>
+        <w:t>generation algorithm</w:t>
+      </w:r>
+      <w:r>
+        <w:t>.</w:t>
+      </w:r>
+    </w:p>
+    <w:p/>
+    <w:p>
+      <w:r>
+        <w:t xml:space="preserve">The overworld consists of different biomes including mountains, oceans, plains, etc. Different sections are also given difficulty ratings, from zero (for towns, safe zones, etc.) upwards. The difficulty ratings are fixed, meaning that you can be easily outgunned </w:t>
+      </w:r>
+      <w:r>
+        <w:t>in a dangerous area</w:t>
+      </w:r>
+      <w:r>
+        <w:t>, so it’s a good idea to keep t</w:t>
+      </w:r>
+      <w:r>
+        <w:t>rack of the ratings as you explore</w:t>
+      </w:r>
+      <w:r>
+        <w:t>.</w:t>
       </w:r>
     </w:p>
     <w:p/>
@@ -2776,93 +2804,186 @@
       <w:pPr>
         <w:pStyle w:val="Heading2"/>
       </w:pPr>
-      <w:bookmarkStart w:id="11" w:name="_Toc385032848"/>
-      <w:r>
-        <w:t>Equipment</w:t>
-      </w:r>
-      <w:bookmarkEnd w:id="11"/>
-    </w:p>
-    <w:p/>
-    <w:p>
-      <w:r>
-        <w:t xml:space="preserve">Equipment </w:t>
-      </w:r>
-      <w:r>
-        <w:t xml:space="preserve">items </w:t>
-      </w:r>
-      <w:r>
-        <w:t>are items that can be worn by players to boost certain stats. Each piece of equipment has a certain “type” which dictates what slot it can be used in.</w:t>
-      </w:r>
-    </w:p>
-    <w:p/>
-    <w:p>
-      <w:pPr>
-        <w:pStyle w:val="Heading1"/>
-      </w:pPr>
-      <w:bookmarkStart w:id="12" w:name="_Toc385032849"/>
-      <w:r>
-        <w:t>The Game Map</w:t>
+      <w:bookmarkStart w:id="12" w:name="_Toc385032850"/>
+      <w:r>
+        <w:t>Dungeons</w:t>
       </w:r>
       <w:bookmarkEnd w:id="12"/>
     </w:p>
     <w:p/>
     <w:p>
       <w:r>
-        <w:t>The game’s maps are</w:t>
-      </w:r>
-      <w:r>
-        <w:t xml:space="preserve"> for the most part</w:t>
-      </w:r>
-      <w:r>
-        <w:t xml:space="preserve"> procedurally generated. The main world map that connects most of the game world together is called the over</w:t>
-      </w:r>
-      <w:r>
-        <w:t>world. The centre</w:t>
-      </w:r>
-      <w:r>
-        <w:t xml:space="preserve"> of the overworld map (</w:t>
-      </w:r>
-      <w:r>
-        <w:t>spawning</w:t>
-      </w:r>
-      <w:r>
-        <w:t xml:space="preserve"> around (0, 0)) is </w:t>
-      </w:r>
-      <w:r>
-        <w:t>the root</w:t>
-      </w:r>
-      <w:r>
-        <w:t xml:space="preserve"> town, where players </w:t>
-      </w:r>
-      <w:r>
-        <w:t>first enter the server</w:t>
-      </w:r>
-      <w:r>
-        <w:t xml:space="preserve">. Safe towns, outposts, etc. like this root town are also generated elsewhere, depending on the overworld’s </w:t>
-      </w:r>
-      <w:r>
-        <w:t>generation algorithm</w:t>
+        <w:t xml:space="preserve">Scattered around the overworld are </w:t>
+      </w:r>
+      <w:r>
+        <w:t>several types of “</w:t>
+      </w:r>
+      <w:r>
+        <w:t>dungeons</w:t>
+      </w:r>
+      <w:r>
+        <w:t>”</w:t>
+      </w:r>
+      <w:r>
+        <w:t xml:space="preserve">. Unique monsters and items can be found inside, and they usually have one final monster </w:t>
+      </w:r>
+      <w:r>
+        <w:t>that</w:t>
+      </w:r>
+      <w:r>
+        <w:t xml:space="preserve"> drops the biggest reward.</w:t>
+      </w:r>
+      <w:r>
+        <w:t xml:space="preserve"> Each dungeon has a specific difficulty rating, based partially on its location.</w:t>
+      </w:r>
+    </w:p>
+    <w:p/>
+    <w:p>
+      <w:r>
+        <w:t xml:space="preserve">Each </w:t>
+      </w:r>
+      <w:r>
+        <w:t>area</w:t>
+      </w:r>
+      <w:r>
+        <w:t xml:space="preserve"> inside a dungeon is procedurally generated, based on various factors including the dungeon’s </w:t>
+      </w:r>
+      <w:r>
+        <w:t xml:space="preserve">type, </w:t>
+      </w:r>
+      <w:r>
+        <w:t>difficul</w:t>
+      </w:r>
+      <w:r>
+        <w:t>ty rating, how deep the player is</w:t>
+      </w:r>
+      <w:r>
+        <w:t>, and where in the world the dungeon is located. The lo</w:t>
+      </w:r>
+      <w:r>
+        <w:t>cations of these dungeons are</w:t>
+      </w:r>
+      <w:r>
+        <w:t xml:space="preserve"> generated by the overworld algorithm</w:t>
       </w:r>
       <w:r>
         <w:t>.</w:t>
       </w:r>
-    </w:p>
-    <w:p/>
-    <w:p>
-      <w:r>
-        <w:t xml:space="preserve">The overworld consists of different biomes including mountains, oceans, plains, etc. Different sections are also given difficulty ratings, from zero (for towns, safe zones, etc.) upwards. The difficulty ratings are fixed, meaning that you can be easily outgunned </w:t>
-      </w:r>
-      <w:r>
-        <w:t>in a dangerous area</w:t>
-      </w:r>
-      <w:r>
-        <w:t>, so it’s a good idea to keep t</w:t>
-      </w:r>
-      <w:r>
-        <w:t>rack of the ratings as you explore</w:t>
-      </w:r>
-      <w:r>
-        <w:t>.</w:t>
+      <w:r>
+        <w:t xml:space="preserve"> </w:t>
+      </w:r>
+      <w:r>
+        <w:t>There</w:t>
+      </w:r>
+      <w:r>
+        <w:t xml:space="preserve"> are also</w:t>
+      </w:r>
+      <w:r>
+        <w:t xml:space="preserve"> unique</w:t>
+      </w:r>
+      <w:r>
+        <w:t xml:space="preserve"> “legendary” dungeons that are guaranteed to spawn with certain parameters.</w:t>
+      </w:r>
+    </w:p>
+    <w:p/>
+    <w:p>
+      <w:pPr>
+        <w:pStyle w:val="Heading3"/>
+      </w:pPr>
+      <w:bookmarkStart w:id="13" w:name="_Toc385032851"/>
+      <w:r>
+        <w:t>Ruins</w:t>
+      </w:r>
+      <w:bookmarkEnd w:id="13"/>
+    </w:p>
+    <w:p/>
+    <w:p>
+      <w:r>
+        <w:t>The ruins are the remains of an ancient civilization. Their structure</w:t>
+      </w:r>
+      <w:r>
+        <w:t>s</w:t>
+      </w:r>
+      <w:r>
+        <w:t xml:space="preserve"> </w:t>
+      </w:r>
+      <w:r>
+        <w:t>have multiple levels</w:t>
+      </w:r>
+      <w:r>
+        <w:t>, with sprawling corridors a</w:t>
+      </w:r>
+      <w:r>
+        <w:t>nd halls honeycombing through the ground.</w:t>
+      </w:r>
+    </w:p>
+    <w:p/>
+    <w:p>
+      <w:pPr>
+        <w:pStyle w:val="Heading3"/>
+      </w:pPr>
+      <w:bookmarkStart w:id="14" w:name="_Toc385032852"/>
+      <w:r>
+        <w:t>Towers</w:t>
+      </w:r>
+      <w:bookmarkEnd w:id="14"/>
+    </w:p>
+    <w:p/>
+    <w:p>
+      <w:r>
+        <w:t>Towers are gauntlet-style challenges that get progressively harder the higher you go. Each level in a tower is a simple room, but it has its own monsters and challenges.</w:t>
+      </w:r>
+    </w:p>
+    <w:p/>
+    <w:p>
+      <w:pPr>
+        <w:pStyle w:val="Heading3"/>
+      </w:pPr>
+      <w:bookmarkStart w:id="15" w:name="_Toc385032853"/>
+      <w:r>
+        <w:t>Forests</w:t>
+      </w:r>
+      <w:bookmarkEnd w:id="15"/>
+    </w:p>
+    <w:p/>
+    <w:p>
+      <w:r>
+        <w:t xml:space="preserve">Forests take up actual space in the overworld, but they do exist in their own </w:t>
+      </w:r>
+      <w:r>
+        <w:t>instance</w:t>
+      </w:r>
+      <w:r>
+        <w:t>. They’re often bigger on the inside than the outside, and often have multiple exits. The Forests are single lev</w:t>
+      </w:r>
+      <w:r>
+        <w:t>els, with a mazelike structure.</w:t>
+      </w:r>
+    </w:p>
+    <w:p/>
+    <w:p>
+      <w:pPr>
+        <w:pStyle w:val="Heading3"/>
+      </w:pPr>
+      <w:bookmarkStart w:id="16" w:name="_Toc385032854"/>
+      <w:r>
+        <w:t>Caves</w:t>
+      </w:r>
+      <w:bookmarkEnd w:id="16"/>
+    </w:p>
+    <w:p/>
+    <w:p>
+      <w:r>
+        <w:t xml:space="preserve">Caves have several exits, often extremely far apart from each other with the cave acting as a fast transit system. However, like other dungeons, caves also have dangerous </w:t>
+      </w:r>
+      <w:r>
+        <w:t>obstacles,</w:t>
+      </w:r>
+      <w:r>
+        <w:t xml:space="preserve"> and must be explored to reach the other end.</w:t>
+      </w:r>
+      <w:r>
+        <w:t xml:space="preserve"> Their structures are segmented into separate chambers, each with unique features.</w:t>
       </w:r>
     </w:p>
     <w:p/>
@@ -2870,198 +2991,11 @@
       <w:pPr>
         <w:pStyle w:val="Heading2"/>
       </w:pPr>
-      <w:bookmarkStart w:id="13" w:name="_Toc385032850"/>
-      <w:r>
-        <w:t>Dungeons</w:t>
-      </w:r>
-      <w:bookmarkEnd w:id="13"/>
-    </w:p>
-    <w:p/>
-    <w:p>
-      <w:r>
-        <w:t xml:space="preserve">Scattered around the overworld are </w:t>
-      </w:r>
-      <w:r>
-        <w:t>several types of “</w:t>
-      </w:r>
-      <w:r>
-        <w:t>dungeons</w:t>
-      </w:r>
-      <w:r>
-        <w:t>”</w:t>
-      </w:r>
-      <w:r>
-        <w:t xml:space="preserve">. Unique monsters and items can be found inside, and they usually have one final monster </w:t>
-      </w:r>
-      <w:r>
-        <w:t>that</w:t>
-      </w:r>
-      <w:r>
-        <w:t xml:space="preserve"> drops the biggest reward.</w:t>
-      </w:r>
-      <w:r>
-        <w:t xml:space="preserve"> Each dungeon has a specific difficulty rating, based partially on its location.</w:t>
-      </w:r>
-    </w:p>
-    <w:p/>
-    <w:p>
-      <w:r>
-        <w:t xml:space="preserve">Each </w:t>
-      </w:r>
-      <w:r>
-        <w:t>area</w:t>
-      </w:r>
-      <w:r>
-        <w:t xml:space="preserve"> inside a dungeon is procedurally generated, based on various factors including the dungeon’s </w:t>
-      </w:r>
-      <w:r>
-        <w:t xml:space="preserve">type, </w:t>
-      </w:r>
-      <w:r>
-        <w:t>difficul</w:t>
-      </w:r>
-      <w:r>
-        <w:t>ty rating, how deep the player is</w:t>
-      </w:r>
-      <w:r>
-        <w:t>, and where in the world the dungeon is located. The lo</w:t>
-      </w:r>
-      <w:r>
-        <w:t>cations of these dungeons are</w:t>
-      </w:r>
-      <w:r>
-        <w:t xml:space="preserve"> generated by the overworld algorithm</w:t>
-      </w:r>
-      <w:r>
-        <w:t>.</w:t>
-      </w:r>
-      <w:r>
-        <w:t xml:space="preserve"> </w:t>
-      </w:r>
-      <w:r>
-        <w:t>There</w:t>
-      </w:r>
-      <w:r>
-        <w:t xml:space="preserve"> are also</w:t>
-      </w:r>
-      <w:r>
-        <w:t xml:space="preserve"> unique</w:t>
-      </w:r>
-      <w:r>
-        <w:t xml:space="preserve"> “legendary” dungeons that are guaranteed to spawn with certain parameters.</w:t>
-      </w:r>
-    </w:p>
-    <w:p/>
-    <w:p>
-      <w:pPr>
-        <w:pStyle w:val="Heading3"/>
-      </w:pPr>
-      <w:bookmarkStart w:id="14" w:name="_Toc385032851"/>
-      <w:r>
-        <w:t>Ruins</w:t>
-      </w:r>
-      <w:bookmarkEnd w:id="14"/>
-    </w:p>
-    <w:p/>
-    <w:p>
-      <w:r>
-        <w:t>The ruins are the remains of an ancient civilization. Their structure</w:t>
-      </w:r>
-      <w:r>
-        <w:t>s</w:t>
-      </w:r>
-      <w:r>
-        <w:t xml:space="preserve"> </w:t>
-      </w:r>
-      <w:r>
-        <w:t>have multiple levels</w:t>
-      </w:r>
-      <w:r>
-        <w:t>, with sprawling corridors a</w:t>
-      </w:r>
-      <w:r>
-        <w:t>nd halls honeycombing through the ground.</w:t>
-      </w:r>
-    </w:p>
-    <w:p/>
-    <w:p>
-      <w:pPr>
-        <w:pStyle w:val="Heading3"/>
-      </w:pPr>
-      <w:bookmarkStart w:id="15" w:name="_Toc385032852"/>
-      <w:r>
-        <w:t>Towers</w:t>
-      </w:r>
-      <w:bookmarkEnd w:id="15"/>
-    </w:p>
-    <w:p/>
-    <w:p>
-      <w:r>
-        <w:t>Towers are gauntlet-style challenges that get progressively harder the higher you go. Each level in a tower is a simple room, but it has its own monsters and challenges.</w:t>
-      </w:r>
-    </w:p>
-    <w:p/>
-    <w:p>
-      <w:pPr>
-        <w:pStyle w:val="Heading3"/>
-      </w:pPr>
-      <w:bookmarkStart w:id="16" w:name="_Toc385032853"/>
-      <w:r>
-        <w:t>Forests</w:t>
-      </w:r>
-      <w:bookmarkEnd w:id="16"/>
-    </w:p>
-    <w:p/>
-    <w:p>
-      <w:r>
-        <w:t xml:space="preserve">Forests take up actual space in the overworld, but they do exist in their own </w:t>
-      </w:r>
-      <w:r>
-        <w:t>instance</w:t>
-      </w:r>
-      <w:r>
-        <w:t>. They’re often bigger on the inside than the outside, and often have multiple exits. The Forests are single lev</w:t>
-      </w:r>
-      <w:r>
-        <w:t>els, with a mazelike structure.</w:t>
-      </w:r>
-    </w:p>
-    <w:p/>
-    <w:p>
-      <w:pPr>
-        <w:pStyle w:val="Heading3"/>
-      </w:pPr>
-      <w:bookmarkStart w:id="17" w:name="_Toc385032854"/>
-      <w:r>
-        <w:t>Caves</w:t>
+      <w:bookmarkStart w:id="17" w:name="_Toc385032855"/>
+      <w:r>
+        <w:t>Legendary Dungeons</w:t>
       </w:r>
       <w:bookmarkEnd w:id="17"/>
-    </w:p>
-    <w:p/>
-    <w:p>
-      <w:r>
-        <w:t xml:space="preserve">Caves have several exits, often extremely far apart from each other with the cave acting as a fast transit system. However, like other dungeons, caves also have dangerous </w:t>
-      </w:r>
-      <w:r>
-        <w:t>obstacles,</w:t>
-      </w:r>
-      <w:r>
-        <w:t xml:space="preserve"> and must be explored to reach the other end.</w:t>
-      </w:r>
-      <w:r>
-        <w:t xml:space="preserve"> Their structures are segmented into separate chambers, each with unique features.</w:t>
-      </w:r>
-    </w:p>
-    <w:p/>
-    <w:p>
-      <w:pPr>
-        <w:pStyle w:val="Heading2"/>
-      </w:pPr>
-      <w:bookmarkStart w:id="18" w:name="_Toc385032855"/>
-      <w:r>
-        <w:t>Legendary Dungeons</w:t>
-      </w:r>
-      <w:bookmarkEnd w:id="18"/>
     </w:p>
     <w:p/>
     <w:p>
@@ -3081,118 +3015,135 @@
       <w:pPr>
         <w:pStyle w:val="Heading1"/>
       </w:pPr>
-      <w:bookmarkStart w:id="19" w:name="_Toc385032856"/>
+      <w:bookmarkStart w:id="18" w:name="_Toc385032856"/>
       <w:r>
         <w:t>Navigating the Client</w:t>
       </w:r>
+      <w:bookmarkEnd w:id="18"/>
+    </w:p>
+    <w:p/>
+    <w:p>
+      <w:r>
+        <w:t>TODO: menus, user interface, etc.</w:t>
+      </w:r>
+    </w:p>
+    <w:p/>
+    <w:p>
+      <w:pPr>
+        <w:pStyle w:val="Heading1"/>
+      </w:pPr>
+      <w:bookmarkStart w:id="19" w:name="_Toc385032857"/>
+      <w:r>
+        <w:t>Server Management</w:t>
+      </w:r>
       <w:bookmarkEnd w:id="19"/>
     </w:p>
     <w:p/>
     <w:p>
-      <w:r>
-        <w:t>TODO: menus, user interface, etc.</w:t>
-      </w:r>
-    </w:p>
-    <w:p/>
-    <w:p>
-      <w:pPr>
-        <w:pStyle w:val="Heading1"/>
-      </w:pPr>
-      <w:bookmarkStart w:id="20" w:name="_Toc385032857"/>
-      <w:r>
-        <w:t>Server Management</w:t>
+      <w:pPr>
+        <w:pStyle w:val="Heading2"/>
+      </w:pPr>
+      <w:bookmarkStart w:id="20" w:name="_Toc385032858"/>
+      <w:r>
+        <w:t>Server Mechanics</w:t>
       </w:r>
       <w:bookmarkEnd w:id="20"/>
     </w:p>
     <w:p/>
     <w:p>
+      <w:r>
+        <w:t>TODO</w:t>
+      </w:r>
+    </w:p>
+    <w:p/>
+    <w:p>
+      <w:r>
+        <w:t>What can a server do, and how does it do it?</w:t>
+      </w:r>
+    </w:p>
+    <w:p/>
+    <w:p>
+      <w:r>
+        <w:t>Server Structure</w:t>
+      </w:r>
+    </w:p>
+    <w:p/>
+    <w:p>
+      <w:r>
+        <w:t>TODO</w:t>
+      </w:r>
+    </w:p>
+    <w:p/>
+    <w:p>
+      <w:r>
+        <w:t>Data Storage</w:t>
+      </w:r>
+    </w:p>
+    <w:p/>
+    <w:p>
+      <w:r>
+        <w:t>TODO</w:t>
+      </w:r>
+    </w:p>
+    <w:p/>
+    <w:p>
+      <w:r>
+        <w:t>Players can setup their own game server</w:t>
+      </w:r>
+      <w:r>
+        <w:t>, while other p</w:t>
+      </w:r>
+      <w:r>
+        <w:t>layers can connect via the internet or over a LAN. The first time a player connects to a server, they have to create a new character</w:t>
+      </w:r>
+      <w:r>
+        <w:t xml:space="preserve"> for that specific server</w:t>
+      </w:r>
+      <w:r>
+        <w:t>.</w:t>
+      </w:r>
+    </w:p>
+    <w:p/>
+    <w:p>
+      <w:r>
+        <w:t xml:space="preserve">Server moderators can </w:t>
+      </w:r>
+      <w:r>
+        <w:t xml:space="preserve">whitelist or blacklist players, </w:t>
+      </w:r>
+      <w:r>
+        <w:t xml:space="preserve">as well as install mods. Mods are packaged in zipped archives, and dropped into the server’s “mods” folder (simplicity here is what I’m aiming for). Actually creating mods requires knowledge of the scripting API, as well as familiarity with the </w:t>
+      </w:r>
+      <w:proofErr w:type="spellStart"/>
+      <w:r>
+        <w:t>lua</w:t>
+      </w:r>
+      <w:proofErr w:type="spellEnd"/>
+      <w:r>
+        <w:t xml:space="preserve"> programming language.</w:t>
+      </w:r>
+    </w:p>
+    <w:p/>
+    <w:p>
+      <w:r>
+        <w:t>At first, only the world generation code can be modified, but eventually new graphics, etc. will be available. More in depth modding is possible if the server’s code is modified, rather than just the scripts.</w:t>
+      </w:r>
+    </w:p>
+    <w:p/>
+    <w:p>
       <w:pPr>
         <w:pStyle w:val="Heading2"/>
       </w:pPr>
-      <w:bookmarkStart w:id="21" w:name="_Toc385032858"/>
-      <w:r>
-        <w:t>Server Mechanics</w:t>
+      <w:bookmarkStart w:id="21" w:name="_Toc385032859"/>
+      <w:r>
+        <w:t>Player Accounts</w:t>
       </w:r>
       <w:bookmarkEnd w:id="21"/>
     </w:p>
     <w:p/>
     <w:p>
       <w:r>
-        <w:t>TODO</w:t>
-      </w:r>
-    </w:p>
-    <w:p/>
-    <w:p>
-      <w:r>
-        <w:t>What can a server do, and how does it do it?</w:t>
-      </w:r>
-    </w:p>
-    <w:p/>
-    <w:p>
-      <w:r>
-        <w:t>Server Structure</w:t>
-      </w:r>
-    </w:p>
-    <w:p/>
-    <w:p>
-      <w:r>
-        <w:t>TODO</w:t>
-      </w:r>
-    </w:p>
-    <w:p/>
-    <w:p>
-      <w:r>
-        <w:t>Data Storage</w:t>
-      </w:r>
-    </w:p>
-    <w:p/>
-    <w:p>
-      <w:r>
-        <w:t>TODO</w:t>
-      </w:r>
-    </w:p>
-    <w:p/>
-    <w:p>
-      <w:r>
-        <w:t>Players can setup their own game server</w:t>
-      </w:r>
-      <w:r>
-        <w:t>, while other p</w:t>
-      </w:r>
-      <w:r>
-        <w:t>layers can connect via the internet or over a LAN. The first time a player connects to a server, they have to create a new character</w:t>
-      </w:r>
-      <w:r>
-        <w:t xml:space="preserve"> for that specific server</w:t>
-      </w:r>
-      <w:r>
-        <w:t>.</w:t>
-      </w:r>
-    </w:p>
-    <w:p/>
-    <w:p>
-      <w:r>
-        <w:t xml:space="preserve">Server moderators can </w:t>
-      </w:r>
-      <w:r>
-        <w:t xml:space="preserve">whitelist or blacklist players, </w:t>
-      </w:r>
-      <w:r>
-        <w:t xml:space="preserve">as well as install mods. Mods are packaged in zipped archives, and dropped into the server’s “mods” folder (simplicity here is what I’m aiming for). Actually creating mods requires knowledge of the scripting API, as well as familiarity with the </w:t>
-      </w:r>
-      <w:proofErr w:type="spellStart"/>
-      <w:r>
-        <w:t>lua</w:t>
-      </w:r>
-      <w:proofErr w:type="spellEnd"/>
-      <w:r>
-        <w:t xml:space="preserve"> programming language.</w:t>
-      </w:r>
-    </w:p>
-    <w:p/>
-    <w:p>
-      <w:r>
-        <w:t>At first, only the world generation code can be modified, but eventually new graphics, etc. will be available. More in depth modding is possible if the server’s code is modified, rather than just the scripts.</w:t>
+        <w:t>The player accounts can be handled using Amazon servers down the line, but for now players have to input their username into the configuration file. This username is used by the server, so if two people connect using the same username, there could be problems.</w:t>
       </w:r>
     </w:p>
     <w:p/>
@@ -3200,28 +3151,11 @@
       <w:pPr>
         <w:pStyle w:val="Heading2"/>
       </w:pPr>
-      <w:bookmarkStart w:id="22" w:name="_Toc385032859"/>
-      <w:r>
-        <w:t>Player Accounts</w:t>
+      <w:bookmarkStart w:id="22" w:name="_Toc385032860"/>
+      <w:r>
+        <w:t>Player Characters</w:t>
       </w:r>
       <w:bookmarkEnd w:id="22"/>
-    </w:p>
-    <w:p/>
-    <w:p>
-      <w:r>
-        <w:t>The player accounts can be handled using Amazon servers down the line, but for now players have to input their username into the configuration file. This username is used by the server, so if two people connect using the same username, there could be problems.</w:t>
-      </w:r>
-    </w:p>
-    <w:p/>
-    <w:p>
-      <w:pPr>
-        <w:pStyle w:val="Heading2"/>
-      </w:pPr>
-      <w:bookmarkStart w:id="23" w:name="_Toc385032860"/>
-      <w:r>
-        <w:t>Player Characters</w:t>
-      </w:r>
-      <w:bookmarkEnd w:id="23"/>
     </w:p>
     <w:p/>
     <w:p>
@@ -3253,15 +3187,7 @@
       </w:r>
       <w:proofErr w:type="gramEnd"/>
       <w:r>
-        <w:t xml:space="preserve"> progress with that character. When a character’s health value reaches zero, that character will die and is deleted from the server (see </w:t>
-      </w:r>
-      <w:proofErr w:type="spellStart"/>
-      <w:r>
-        <w:t>permadeath</w:t>
-      </w:r>
-      <w:proofErr w:type="spellEnd"/>
-      <w:r>
-        <w:t>).</w:t>
+        <w:t xml:space="preserve"> progress with that character. When a character’s health value reaches zero, that character will die and is deleted from the server (see permadeath).</w:t>
       </w:r>
     </w:p>
     <w:p/>
@@ -3269,19 +3195,52 @@
       <w:pPr>
         <w:pStyle w:val="Heading2"/>
       </w:pPr>
-      <w:bookmarkStart w:id="24" w:name="_Toc385032861"/>
+      <w:bookmarkStart w:id="23" w:name="_Toc385032861"/>
       <w:r>
         <w:t>Player Character Statistics</w:t>
       </w:r>
+      <w:bookmarkEnd w:id="23"/>
+    </w:p>
+    <w:p/>
+    <w:p>
+      <w:r>
+        <w:t>Each PC has their own unique set of statistics (stats). Possible PC stats include: TODO</w:t>
+      </w:r>
+    </w:p>
+    <w:p/>
+    <w:p>
+      <w:pPr>
+        <w:pStyle w:val="Heading1"/>
+      </w:pPr>
+      <w:bookmarkStart w:id="24" w:name="_Toc384001123"/>
+      <w:bookmarkStart w:id="25" w:name="_Toc385032862"/>
+      <w:r>
+        <w:t>User Accounts</w:t>
+      </w:r>
       <w:bookmarkEnd w:id="24"/>
-    </w:p>
-    <w:p/>
-    <w:p>
-      <w:r>
-        <w:t>Each PC has their own unique set of statistics (stats). Possible PC stats include:</w:t>
-      </w:r>
-      <w:r>
-        <w:t xml:space="preserve"> TODO</w:t>
+      <w:bookmarkEnd w:id="25"/>
+    </w:p>
+    <w:p/>
+    <w:p>
+      <w:r>
+        <w:t>Each person who accesses a server must have their own user account. This allows players to keep track of their PCs, items, and other settings. This will also allow a server owner to whitelist or blacklist certain players, as well as other server specific options.</w:t>
+      </w:r>
+    </w:p>
+    <w:p/>
+    <w:p>
+      <w:r>
+        <w:t xml:space="preserve">Each user account will have a certain number of PC slots. </w:t>
+      </w:r>
+      <w:proofErr w:type="gramStart"/>
+      <w:r>
+        <w:t>The items, etc. that a character collects stays with that character when a user logs out.</w:t>
+      </w:r>
+      <w:proofErr w:type="gramEnd"/>
+    </w:p>
+    <w:p/>
+    <w:p>
+      <w:r>
+        <w:t>The accounts will be stored in a database.</w:t>
       </w:r>
     </w:p>
     <w:p/>
@@ -3289,35 +3248,18 @@
       <w:pPr>
         <w:pStyle w:val="Heading1"/>
       </w:pPr>
-      <w:bookmarkStart w:id="25" w:name="_Toc384001123"/>
-      <w:bookmarkStart w:id="26" w:name="_Toc385032862"/>
-      <w:r>
-        <w:t>User Accounts</w:t>
-      </w:r>
-      <w:bookmarkEnd w:id="25"/>
+      <w:bookmarkStart w:id="26" w:name="_Toc384001124"/>
+      <w:bookmarkStart w:id="27" w:name="_Toc385032863"/>
+      <w:r>
+        <w:t>Lua Scripting</w:t>
+      </w:r>
       <w:bookmarkEnd w:id="26"/>
-    </w:p>
-    <w:p/>
-    <w:p>
-      <w:r>
-        <w:t>Each person who accesses a server must have their own user account. This allows players to keep track of their PCs, items, and other settings. This will also allow a server owner to whitelist or blacklist certain players, as well as other server specific options.</w:t>
-      </w:r>
-    </w:p>
-    <w:p/>
-    <w:p>
-      <w:r>
-        <w:t xml:space="preserve">Each user account will have a certain number of PC slots. </w:t>
-      </w:r>
-      <w:proofErr w:type="gramStart"/>
-      <w:r>
-        <w:t>The items, etc. that a character collects stays with that character when a user logs out.</w:t>
-      </w:r>
-      <w:proofErr w:type="gramEnd"/>
-    </w:p>
-    <w:p/>
-    <w:p>
-      <w:r>
-        <w:t>The accounts will be stored in a database.</w:t>
+      <w:bookmarkEnd w:id="27"/>
+    </w:p>
+    <w:p/>
+    <w:p>
+      <w:r>
+        <w:t>Servers can run custom scripts on the clients, but there needs to be a limit to this.</w:t>
       </w:r>
     </w:p>
     <w:p/>
@@ -3325,23 +3267,18 @@
       <w:pPr>
         <w:pStyle w:val="Heading1"/>
       </w:pPr>
-      <w:bookmarkStart w:id="27" w:name="_Toc384001124"/>
-      <w:bookmarkStart w:id="28" w:name="_Toc385032863"/>
-      <w:proofErr w:type="spellStart"/>
-      <w:r>
-        <w:t>Lua</w:t>
-      </w:r>
-      <w:proofErr w:type="spellEnd"/>
-      <w:r>
-        <w:t xml:space="preserve"> Scripting</w:t>
-      </w:r>
-      <w:bookmarkEnd w:id="27"/>
+      <w:bookmarkStart w:id="28" w:name="_Toc384001125"/>
+      <w:bookmarkStart w:id="29" w:name="_Toc385032864"/>
+      <w:r>
+        <w:t>SQL Scripting</w:t>
+      </w:r>
       <w:bookmarkEnd w:id="28"/>
-    </w:p>
-    <w:p/>
-    <w:p>
-      <w:r>
-        <w:t>Servers can run custom scripts on the clients, but there needs to be a limit to this.</w:t>
+      <w:bookmarkEnd w:id="29"/>
+    </w:p>
+    <w:p/>
+    <w:p>
+      <w:r>
+        <w:t>TODO</w:t>
       </w:r>
     </w:p>
     <w:p/>
@@ -3349,35 +3286,16 @@
       <w:pPr>
         <w:pStyle w:val="Heading1"/>
       </w:pPr>
-      <w:bookmarkStart w:id="29" w:name="_Toc384001125"/>
-      <w:bookmarkStart w:id="30" w:name="_Toc385032864"/>
-      <w:r>
-        <w:t>SQL Scripting</w:t>
-      </w:r>
-      <w:bookmarkEnd w:id="29"/>
+      <w:bookmarkStart w:id="30" w:name="_Toc385032865"/>
+      <w:proofErr w:type="spellStart"/>
+      <w:r>
+        <w:t>Todo</w:t>
+      </w:r>
+      <w:proofErr w:type="spellEnd"/>
+      <w:r>
+        <w:t xml:space="preserve"> List</w:t>
+      </w:r>
       <w:bookmarkEnd w:id="30"/>
-    </w:p>
-    <w:p/>
-    <w:p>
-      <w:r>
-        <w:t>TODO</w:t>
-      </w:r>
-    </w:p>
-    <w:p/>
-    <w:p>
-      <w:pPr>
-        <w:pStyle w:val="Heading1"/>
-      </w:pPr>
-      <w:bookmarkStart w:id="31" w:name="_Toc385032865"/>
-      <w:proofErr w:type="spellStart"/>
-      <w:r>
-        <w:t>Todo</w:t>
-      </w:r>
-      <w:proofErr w:type="spellEnd"/>
-      <w:r>
-        <w:t xml:space="preserve"> List</w:t>
-      </w:r>
-      <w:bookmarkEnd w:id="31"/>
     </w:p>
     <w:p>
       <w:r>
@@ -3701,29 +3619,215 @@
       <w:pPr>
         <w:pStyle w:val="Heading1"/>
       </w:pPr>
-      <w:bookmarkStart w:id="32" w:name="_Toc385032866"/>
+      <w:bookmarkStart w:id="31" w:name="_Toc385032866"/>
       <w:r>
         <w:t>Development Resources</w:t>
       </w:r>
+      <w:bookmarkEnd w:id="31"/>
+    </w:p>
+    <w:p/>
+    <w:p>
+      <w:pPr>
+        <w:pStyle w:val="Heading2"/>
+      </w:pPr>
+      <w:bookmarkStart w:id="32" w:name="_Toc384001106"/>
+      <w:bookmarkStart w:id="33" w:name="_Toc385032867"/>
+      <w:r>
+        <w:t>Languages and APIs</w:t>
+      </w:r>
       <w:bookmarkEnd w:id="32"/>
+      <w:bookmarkEnd w:id="33"/>
+    </w:p>
+    <w:p/>
+    <w:p>
+      <w:r>
+        <w:t xml:space="preserve">The languages of choice for creating this game are C++11 and </w:t>
+      </w:r>
+      <w:proofErr w:type="spellStart"/>
+      <w:r>
+        <w:t>lua</w:t>
+      </w:r>
+      <w:proofErr w:type="spellEnd"/>
+      <w:r>
+        <w:t xml:space="preserve">, for their large user bases and wide feature sets. Third party libraries I’m using include SDL (Simple </w:t>
+      </w:r>
+      <w:proofErr w:type="spellStart"/>
+      <w:r>
+        <w:t>DirectMedia</w:t>
+      </w:r>
+      <w:proofErr w:type="spellEnd"/>
+      <w:r>
+        <w:t xml:space="preserve"> Layer), </w:t>
+      </w:r>
+      <w:proofErr w:type="spellStart"/>
+      <w:r>
+        <w:t>SDL_net</w:t>
+      </w:r>
+      <w:proofErr w:type="spellEnd"/>
+      <w:r>
+        <w:t xml:space="preserve"> and SQLite3, for much the same reasons.</w:t>
+      </w:r>
+    </w:p>
+    <w:p/>
+    <w:p/>
+    <w:p>
+      <w:pPr>
+        <w:pStyle w:val="Heading1"/>
+      </w:pPr>
+      <w:bookmarkStart w:id="34" w:name="_Toc384001117"/>
+      <w:bookmarkStart w:id="35" w:name="_Toc385032868"/>
+      <w:r>
+        <w:t>Map Structure</w:t>
+      </w:r>
+      <w:bookmarkEnd w:id="34"/>
+      <w:bookmarkEnd w:id="35"/>
     </w:p>
     <w:p/>
     <w:p>
       <w:pPr>
         <w:pStyle w:val="Heading2"/>
       </w:pPr>
-      <w:bookmarkStart w:id="33" w:name="_Toc384001106"/>
-      <w:bookmarkStart w:id="34" w:name="_Toc385032867"/>
-      <w:r>
-        <w:t>Languages and APIs</w:t>
-      </w:r>
-      <w:bookmarkEnd w:id="33"/>
-      <w:bookmarkEnd w:id="34"/>
-    </w:p>
-    <w:p/>
-    <w:p>
-      <w:r>
-        <w:t xml:space="preserve">The languages of choice for creating this game are C++11 and </w:t>
+      <w:bookmarkStart w:id="36" w:name="_Toc384001118"/>
+      <w:bookmarkStart w:id="37" w:name="_Toc385032869"/>
+      <w:r>
+        <w:t>Region</w:t>
+      </w:r>
+      <w:bookmarkEnd w:id="36"/>
+      <w:bookmarkEnd w:id="37"/>
+    </w:p>
+    <w:p/>
+    <w:p>
+      <w:r>
+        <w:t>The game’s map is divided up into units called “Regions”, which are stored in the Region class. This class is fairly simple, requiring the width, height, depth, X and Y positions on creation, and provides two functions for accessing the three dimensional array of tiles.</w:t>
+      </w:r>
+    </w:p>
+    <w:p/>
+    <w:p>
+      <w:r>
+        <w:t>This class also defines the type Region::</w:t>
+      </w:r>
+      <w:proofErr w:type="spellStart"/>
+      <w:r>
+        <w:t>type_t</w:t>
+      </w:r>
+      <w:proofErr w:type="spellEnd"/>
+      <w:r>
+        <w:t xml:space="preserve"> which is the internal storage type for the tiles. Please note that the value 0 is used for empty tiles. </w:t>
+      </w:r>
+      <w:proofErr w:type="gramStart"/>
+      <w:r>
+        <w:t>region.hpp</w:t>
+      </w:r>
+      <w:proofErr w:type="gramEnd"/>
+      <w:r>
+        <w:t xml:space="preserve"> also defines three macros, REGION_WIDTH, REGION_HEIGHT and REGION_DEPTH, which are used by the </w:t>
+      </w:r>
+      <w:proofErr w:type="spellStart"/>
+      <w:r>
+        <w:t>RegionPager</w:t>
+      </w:r>
+      <w:proofErr w:type="spellEnd"/>
+      <w:r>
+        <w:t xml:space="preserve"> objects to define the width, height and depth of the regions. Hopefully, these macros are temporary.</w:t>
+      </w:r>
+    </w:p>
+    <w:p/>
+    <w:p>
+      <w:pPr>
+        <w:pStyle w:val="Heading2"/>
+      </w:pPr>
+      <w:bookmarkStart w:id="38" w:name="_Toc384001119"/>
+      <w:bookmarkStart w:id="39" w:name="_Toc385032870"/>
+      <w:proofErr w:type="spellStart"/>
+      <w:r>
+        <w:t>RegionPager</w:t>
+      </w:r>
+      <w:bookmarkEnd w:id="38"/>
+      <w:bookmarkEnd w:id="39"/>
+      <w:proofErr w:type="spellEnd"/>
+    </w:p>
+    <w:p/>
+    <w:p>
+      <w:r>
+        <w:t xml:space="preserve">The paging class is divided into two parts: </w:t>
+      </w:r>
+      <w:proofErr w:type="spellStart"/>
+      <w:r>
+        <w:t>RegionPagerBase</w:t>
+      </w:r>
+      <w:proofErr w:type="spellEnd"/>
+      <w:r>
+        <w:t xml:space="preserve"> and </w:t>
+      </w:r>
+      <w:proofErr w:type="spellStart"/>
+      <w:r>
+        <w:t>RegionPager</w:t>
+      </w:r>
+      <w:proofErr w:type="spellEnd"/>
+      <w:r>
+        <w:t xml:space="preserve">. The abstract base class provides access to the correct region objects, via wrapper methods </w:t>
+      </w:r>
+      <w:proofErr w:type="spellStart"/>
+      <w:proofErr w:type="gramStart"/>
+      <w:r>
+        <w:t>GetTile</w:t>
+      </w:r>
+      <w:proofErr w:type="spellEnd"/>
+      <w:r>
+        <w:t>(</w:t>
+      </w:r>
+      <w:proofErr w:type="gramEnd"/>
+      <w:r>
+        <w:t xml:space="preserve">) and </w:t>
+      </w:r>
+      <w:proofErr w:type="spellStart"/>
+      <w:r>
+        <w:t>SetTile</w:t>
+      </w:r>
+      <w:proofErr w:type="spellEnd"/>
+      <w:r>
+        <w:t>(). This class also allows the user to set the sizes of the regions, but please note that it is a Very Bad Idea to change this mid program.</w:t>
+      </w:r>
+    </w:p>
+    <w:p/>
+    <w:p>
+      <w:r>
+        <w:t>The derived class, which takes two template parameters, overrides four abstract methods used for creating, and saving and loading the region objects. The derived class doesn’t do much itself, apart from bridging the gap between the base class and the functor classes provided as template parameters.</w:t>
+      </w:r>
+    </w:p>
+    <w:p/>
+    <w:p>
+      <w:pPr>
+        <w:pStyle w:val="Heading2"/>
+      </w:pPr>
+      <w:bookmarkStart w:id="40" w:name="_Toc384001120"/>
+      <w:bookmarkStart w:id="41" w:name="_Toc385032871"/>
+      <w:r>
+        <w:t>Generator Functors</w:t>
+      </w:r>
+      <w:bookmarkEnd w:id="40"/>
+      <w:bookmarkEnd w:id="41"/>
+    </w:p>
+    <w:p/>
+    <w:p>
+      <w:r>
+        <w:t xml:space="preserve">There are currently two generator functors, </w:t>
+      </w:r>
+      <w:proofErr w:type="spellStart"/>
+      <w:r>
+        <w:t>BlankGenerator</w:t>
+      </w:r>
+      <w:proofErr w:type="spellEnd"/>
+      <w:r>
+        <w:t xml:space="preserve"> and </w:t>
+      </w:r>
+      <w:proofErr w:type="spellStart"/>
+      <w:r>
+        <w:t>LuaGenerator</w:t>
+      </w:r>
+      <w:proofErr w:type="spellEnd"/>
+      <w:r>
+        <w:t xml:space="preserve">. The first creates and cleans up a region object, and simply leaves the default values in place. The second also passes the object to a designated </w:t>
       </w:r>
       <w:proofErr w:type="spellStart"/>
       <w:r>
@@ -3731,207 +3835,21 @@
       </w:r>
       <w:proofErr w:type="spellEnd"/>
       <w:r>
-        <w:t xml:space="preserve">, for their large user bases and wide feature sets. Third party libraries I’m using include SDL (Simple </w:t>
-      </w:r>
-      <w:proofErr w:type="spellStart"/>
-      <w:r>
-        <w:t>DirectMedia</w:t>
-      </w:r>
-      <w:proofErr w:type="spellEnd"/>
-      <w:r>
-        <w:t xml:space="preserve"> Layer), </w:t>
-      </w:r>
-      <w:proofErr w:type="spellStart"/>
-      <w:r>
-        <w:t>SDL_net</w:t>
-      </w:r>
-      <w:proofErr w:type="spellEnd"/>
-      <w:r>
-        <w:t xml:space="preserve"> and SQLite3, for much the same reasons.</w:t>
-      </w:r>
-    </w:p>
-    <w:p/>
-    <w:p/>
-    <w:p>
-      <w:pPr>
-        <w:pStyle w:val="Heading1"/>
-      </w:pPr>
-      <w:bookmarkStart w:id="35" w:name="_Toc384001117"/>
-      <w:bookmarkStart w:id="36" w:name="_Toc385032868"/>
-      <w:r>
-        <w:t>Map Structure</w:t>
-      </w:r>
-      <w:bookmarkEnd w:id="35"/>
-      <w:bookmarkEnd w:id="36"/>
+        <w:t xml:space="preserve"> function for processing either after creating it or before freeing it.</w:t>
+      </w:r>
     </w:p>
     <w:p/>
     <w:p>
       <w:pPr>
         <w:pStyle w:val="Heading2"/>
       </w:pPr>
-      <w:bookmarkStart w:id="37" w:name="_Toc384001118"/>
-      <w:bookmarkStart w:id="38" w:name="_Toc385032869"/>
-      <w:r>
-        <w:t>Region</w:t>
-      </w:r>
-      <w:bookmarkEnd w:id="37"/>
-      <w:bookmarkEnd w:id="38"/>
-    </w:p>
-    <w:p/>
-    <w:p>
-      <w:r>
-        <w:t>The game’s map is divided up into units called “Regions”, which are stored in the Region class. This class is fairly simple, requiring the width, height, depth, X and Y positions on creation, and provides two functions for accessing the three dimensional array of tiles.</w:t>
-      </w:r>
-    </w:p>
-    <w:p/>
-    <w:p>
-      <w:r>
-        <w:t>This class also defines the type Region::</w:t>
-      </w:r>
-      <w:proofErr w:type="spellStart"/>
-      <w:r>
-        <w:t>type_t</w:t>
-      </w:r>
-      <w:proofErr w:type="spellEnd"/>
-      <w:r>
-        <w:t xml:space="preserve"> which is the internal storage type for the tiles. Please note that the value 0 is used for empty tiles. </w:t>
-      </w:r>
-      <w:proofErr w:type="gramStart"/>
-      <w:r>
-        <w:t>region.hpp</w:t>
-      </w:r>
-      <w:proofErr w:type="gramEnd"/>
-      <w:r>
-        <w:t xml:space="preserve"> also defines three macros, REGION_WIDTH, REGION_HEIGHT and REGION_DEPTH, which are used by the </w:t>
-      </w:r>
-      <w:proofErr w:type="spellStart"/>
-      <w:r>
-        <w:t>RegionPager</w:t>
-      </w:r>
-      <w:proofErr w:type="spellEnd"/>
-      <w:r>
-        <w:t xml:space="preserve"> objects to define the width, height and depth of the regions. Hopefully, these macros are temporary.</w:t>
-      </w:r>
-    </w:p>
-    <w:p/>
-    <w:p>
-      <w:pPr>
-        <w:pStyle w:val="Heading2"/>
-      </w:pPr>
-      <w:bookmarkStart w:id="39" w:name="_Toc384001119"/>
-      <w:bookmarkStart w:id="40" w:name="_Toc385032870"/>
-      <w:proofErr w:type="spellStart"/>
-      <w:r>
-        <w:t>RegionPager</w:t>
-      </w:r>
-      <w:bookmarkEnd w:id="39"/>
-      <w:bookmarkEnd w:id="40"/>
-      <w:proofErr w:type="spellEnd"/>
-    </w:p>
-    <w:p/>
-    <w:p>
-      <w:r>
-        <w:t xml:space="preserve">The paging class is divided into two parts: </w:t>
-      </w:r>
-      <w:proofErr w:type="spellStart"/>
-      <w:r>
-        <w:t>RegionPagerBase</w:t>
-      </w:r>
-      <w:proofErr w:type="spellEnd"/>
-      <w:r>
-        <w:t xml:space="preserve"> and </w:t>
-      </w:r>
-      <w:proofErr w:type="spellStart"/>
-      <w:r>
-        <w:t>RegionPager</w:t>
-      </w:r>
-      <w:proofErr w:type="spellEnd"/>
-      <w:r>
-        <w:t xml:space="preserve">. The abstract base class provides access to the correct region objects, via wrapper methods </w:t>
-      </w:r>
-      <w:proofErr w:type="spellStart"/>
-      <w:proofErr w:type="gramStart"/>
-      <w:r>
-        <w:t>GetTile</w:t>
-      </w:r>
-      <w:proofErr w:type="spellEnd"/>
-      <w:r>
-        <w:t>(</w:t>
-      </w:r>
-      <w:proofErr w:type="gramEnd"/>
-      <w:r>
-        <w:t xml:space="preserve">) and </w:t>
-      </w:r>
-      <w:proofErr w:type="spellStart"/>
-      <w:r>
-        <w:t>SetTile</w:t>
-      </w:r>
-      <w:proofErr w:type="spellEnd"/>
-      <w:r>
-        <w:t>(). This class also allows the user to set the sizes of the regions, but please note that it is a Very Bad Idea to change this mid program.</w:t>
-      </w:r>
-    </w:p>
-    <w:p/>
-    <w:p>
-      <w:r>
-        <w:t>The derived class, which takes two template parameters, overrides four abstract methods used for creating, and saving and loading the region objects. The derived class doesn’t do much itself, apart from bridging the gap between the base class and the functor classes provided as template parameters.</w:t>
-      </w:r>
-    </w:p>
-    <w:p/>
-    <w:p>
-      <w:pPr>
-        <w:pStyle w:val="Heading2"/>
-      </w:pPr>
-      <w:bookmarkStart w:id="41" w:name="_Toc384001120"/>
-      <w:bookmarkStart w:id="42" w:name="_Toc385032871"/>
-      <w:r>
-        <w:t>Generator Functors</w:t>
-      </w:r>
-      <w:bookmarkEnd w:id="41"/>
+      <w:bookmarkStart w:id="42" w:name="_Toc384001121"/>
+      <w:bookmarkStart w:id="43" w:name="_Toc385032872"/>
+      <w:r>
+        <w:t>Format Functors</w:t>
+      </w:r>
       <w:bookmarkEnd w:id="42"/>
-    </w:p>
-    <w:p/>
-    <w:p>
-      <w:r>
-        <w:t xml:space="preserve">There are currently two generator functors, </w:t>
-      </w:r>
-      <w:proofErr w:type="spellStart"/>
-      <w:r>
-        <w:t>BlankGenerator</w:t>
-      </w:r>
-      <w:proofErr w:type="spellEnd"/>
-      <w:r>
-        <w:t xml:space="preserve"> and </w:t>
-      </w:r>
-      <w:proofErr w:type="spellStart"/>
-      <w:r>
-        <w:t>LuaGenerator</w:t>
-      </w:r>
-      <w:proofErr w:type="spellEnd"/>
-      <w:r>
-        <w:t xml:space="preserve">. The first creates and cleans up a region object, and simply leaves the default values in place. The second also passes the object to a designated </w:t>
-      </w:r>
-      <w:proofErr w:type="spellStart"/>
-      <w:r>
-        <w:t>lua</w:t>
-      </w:r>
-      <w:proofErr w:type="spellEnd"/>
-      <w:r>
-        <w:t xml:space="preserve"> function for processing either after creating it or before freeing it.</w:t>
-      </w:r>
-    </w:p>
-    <w:p/>
-    <w:p>
-      <w:pPr>
-        <w:pStyle w:val="Heading2"/>
-      </w:pPr>
-      <w:bookmarkStart w:id="43" w:name="_Toc384001121"/>
-      <w:bookmarkStart w:id="44" w:name="_Toc385032872"/>
-      <w:r>
-        <w:t>Format Functors</w:t>
-      </w:r>
       <w:bookmarkEnd w:id="43"/>
-      <w:bookmarkEnd w:id="44"/>
     </w:p>
     <w:p/>
     <w:p>
@@ -3980,8 +3898,8 @@
       <w:pPr>
         <w:pStyle w:val="Heading2"/>
       </w:pPr>
-      <w:bookmarkStart w:id="45" w:name="_Toc384001122"/>
-      <w:bookmarkStart w:id="46" w:name="_Toc385032873"/>
+      <w:bookmarkStart w:id="44" w:name="_Toc384001122"/>
+      <w:bookmarkStart w:id="45" w:name="_Toc385032873"/>
       <w:proofErr w:type="spellStart"/>
       <w:r>
         <w:t>Lua’s</w:t>
@@ -3990,8 +3908,8 @@
       <w:r>
         <w:t xml:space="preserve"> Region API</w:t>
       </w:r>
+      <w:bookmarkEnd w:id="44"/>
       <w:bookmarkEnd w:id="45"/>
-      <w:bookmarkEnd w:id="46"/>
     </w:p>
     <w:p/>
     <w:p>
@@ -4274,51 +4192,68 @@
       <w:pPr>
         <w:pStyle w:val="Heading1"/>
       </w:pPr>
-      <w:bookmarkStart w:id="47" w:name="_Toc384001126"/>
-      <w:bookmarkStart w:id="48" w:name="_Toc385032874"/>
-      <w:proofErr w:type="spellStart"/>
-      <w:r>
-        <w:t>Modding</w:t>
-      </w:r>
-      <w:proofErr w:type="spellEnd"/>
-      <w:r>
-        <w:t xml:space="preserve"> Support</w:t>
-      </w:r>
+      <w:bookmarkStart w:id="46" w:name="_Toc384001126"/>
+      <w:bookmarkStart w:id="47" w:name="_Toc385032874"/>
+      <w:r>
+        <w:t>Modding Support</w:t>
+      </w:r>
+      <w:bookmarkEnd w:id="46"/>
       <w:bookmarkEnd w:id="47"/>
+    </w:p>
+    <w:p/>
+    <w:p>
+      <w:r>
+        <w:t>TODO</w:t>
+      </w:r>
+    </w:p>
+    <w:p/>
+    <w:p>
+      <w:pPr>
+        <w:pStyle w:val="Heading1"/>
+      </w:pPr>
+      <w:bookmarkStart w:id="48" w:name="_Toc384001127"/>
+      <w:bookmarkStart w:id="49" w:name="_Toc385032875"/>
+      <w:r>
+        <w:t>Communication Protocols</w:t>
+      </w:r>
       <w:bookmarkEnd w:id="48"/>
+      <w:bookmarkEnd w:id="49"/>
+    </w:p>
+    <w:p/>
+    <w:p>
+      <w:r>
+        <w:t xml:space="preserve">The primary method of communication is a custom UDP protocol. </w:t>
+      </w:r>
     </w:p>
     <w:p/>
     <w:p>
       <w:r>
         <w:t>TODO</w:t>
       </w:r>
+      <w:r>
+        <w:t>: NETWORKING DOCUMETNATION!!!</w:t>
+      </w:r>
     </w:p>
     <w:p/>
     <w:p>
       <w:pPr>
         <w:pStyle w:val="Heading1"/>
       </w:pPr>
-      <w:bookmarkStart w:id="49" w:name="_Toc384001127"/>
-      <w:bookmarkStart w:id="50" w:name="_Toc385032875"/>
-      <w:r>
-        <w:t>Communication Protocols</w:t>
-      </w:r>
-      <w:bookmarkEnd w:id="49"/>
+      <w:bookmarkStart w:id="50" w:name="_Toc384001130"/>
+      <w:bookmarkStart w:id="51" w:name="_Toc385032876"/>
+      <w:r>
+        <w:t>Platforms</w:t>
+      </w:r>
       <w:bookmarkEnd w:id="50"/>
-    </w:p>
-    <w:p/>
-    <w:p>
-      <w:r>
-        <w:t xml:space="preserve">The primary method of communication is a custom UDP protocol. </w:t>
-      </w:r>
-    </w:p>
-    <w:p/>
-    <w:p>
-      <w:r>
-        <w:t>TODO</w:t>
-      </w:r>
-      <w:r>
-        <w:t>: NETWORKING DOCUMETNATION!!!</w:t>
+      <w:bookmarkEnd w:id="51"/>
+    </w:p>
+    <w:p/>
+    <w:p>
+      <w:r>
+        <w:t xml:space="preserve">At this stage, due to a limited scope and budget, this game will only be available on </w:t>
+      </w:r>
+      <w:r>
+        <w:t>Windows. Hopefully, I might be able to port it to Linux and Mac eventually.</w:t>
       </w:r>
     </w:p>
     <w:p/>
@@ -4326,22 +4261,732 @@
       <w:pPr>
         <w:pStyle w:val="Heading1"/>
       </w:pPr>
-      <w:bookmarkStart w:id="51" w:name="_Toc384001130"/>
-      <w:bookmarkStart w:id="52" w:name="_Toc385032876"/>
-      <w:r>
-        <w:t>Platforms</w:t>
-      </w:r>
-      <w:bookmarkEnd w:id="51"/>
+      <w:proofErr w:type="spellStart"/>
+      <w:r>
+        <w:t>Todo</w:t>
+      </w:r>
+      <w:proofErr w:type="spellEnd"/>
+      <w:r>
+        <w:t xml:space="preserve"> List</w:t>
+      </w:r>
+    </w:p>
+    <w:p>
+      <w:r>
+        <w:t>Clean up this document</w:t>
+      </w:r>
+    </w:p>
+    <w:p>
+      <w:r>
+        <w:t>Page breaks</w:t>
+      </w:r>
+    </w:p>
+    <w:p>
+      <w:r>
+        <w:t>Add more</w:t>
+      </w:r>
+    </w:p>
+    <w:p/>
+    <w:p>
+      <w:pPr>
+        <w:rPr>
+          <w:i/>
+        </w:rPr>
+      </w:pPr>
+      <w:proofErr w:type="gramStart"/>
+      <w:r>
+        <w:rPr>
+          <w:i/>
+        </w:rPr>
+        <w:t>non-player</w:t>
+      </w:r>
+      <w:proofErr w:type="gramEnd"/>
+      <w:r>
+        <w:rPr>
+          <w:i/>
+        </w:rPr>
+        <w:t xml:space="preserve"> characters? If I include a storyline further down the road, NPCs would be important.</w:t>
+      </w:r>
+    </w:p>
+    <w:p>
+      <w:pPr>
+        <w:rPr>
+          <w:i/>
+        </w:rPr>
+      </w:pPr>
+    </w:p>
+    <w:p>
+      <w:pPr>
+        <w:rPr>
+          <w:i/>
+        </w:rPr>
+      </w:pPr>
+      <w:proofErr w:type="gramStart"/>
+      <w:r>
+        <w:rPr>
+          <w:i/>
+        </w:rPr>
+        <w:lastRenderedPageBreak/>
+        <w:t>factional</w:t>
+      </w:r>
+      <w:proofErr w:type="gramEnd"/>
+      <w:r>
+        <w:rPr>
+          <w:i/>
+        </w:rPr>
+        <w:t xml:space="preserve"> </w:t>
+      </w:r>
+      <w:proofErr w:type="spellStart"/>
+      <w:r>
+        <w:rPr>
+          <w:i/>
+        </w:rPr>
+        <w:t>warefare</w:t>
+      </w:r>
+      <w:proofErr w:type="spellEnd"/>
+      <w:r>
+        <w:rPr>
+          <w:i/>
+        </w:rPr>
+        <w:t xml:space="preserve">? </w:t>
+      </w:r>
+      <w:proofErr w:type="spellStart"/>
+      <w:r>
+        <w:rPr>
+          <w:i/>
+        </w:rPr>
+        <w:t>PvP</w:t>
+      </w:r>
+      <w:proofErr w:type="spellEnd"/>
+      <w:r>
+        <w:rPr>
+          <w:i/>
+        </w:rPr>
+        <w:t xml:space="preserve"> is probably the best focus for this game. Creating guilds, parties, etc. would be a good way to encourage communities on the same server. This might be a better fit for a single shard game.</w:t>
+      </w:r>
+    </w:p>
+    <w:p>
+      <w:pPr>
+        <w:rPr>
+          <w:i/>
+        </w:rPr>
+      </w:pPr>
+    </w:p>
+    <w:p>
+      <w:pPr>
+        <w:rPr>
+          <w:i/>
+        </w:rPr>
+      </w:pPr>
+      <w:proofErr w:type="gramStart"/>
+      <w:r>
+        <w:rPr>
+          <w:i/>
+        </w:rPr>
+        <w:t>at</w:t>
+      </w:r>
+      <w:proofErr w:type="gramEnd"/>
+      <w:r>
+        <w:rPr>
+          <w:i/>
+        </w:rPr>
+        <w:t xml:space="preserve"> least a basic chat system is needed at some point</w:t>
+      </w:r>
+    </w:p>
+    <w:p>
+      <w:pPr>
+        <w:rPr>
+          <w:i/>
+        </w:rPr>
+      </w:pPr>
+    </w:p>
+    <w:p>
+      <w:pPr>
+        <w:rPr>
+          <w:i/>
+        </w:rPr>
+      </w:pPr>
+      <w:proofErr w:type="gramStart"/>
+      <w:r>
+        <w:rPr>
+          <w:i/>
+        </w:rPr>
+        <w:t>money</w:t>
+      </w:r>
+      <w:proofErr w:type="gramEnd"/>
+      <w:r>
+        <w:rPr>
+          <w:i/>
+        </w:rPr>
+        <w:t xml:space="preserve"> &amp; economy? </w:t>
+      </w:r>
+      <w:proofErr w:type="gramStart"/>
+      <w:r>
+        <w:rPr>
+          <w:i/>
+        </w:rPr>
+        <w:t>again</w:t>
+      </w:r>
+      <w:proofErr w:type="gramEnd"/>
+      <w:r>
+        <w:rPr>
+          <w:i/>
+        </w:rPr>
+        <w:t>, something like this probably wouldn’t fit with a game aiming for 150 people per server.</w:t>
+      </w:r>
+    </w:p>
+    <w:p>
+      <w:pPr>
+        <w:rPr>
+          <w:i/>
+        </w:rPr>
+      </w:pPr>
+    </w:p>
+    <w:p>
+      <w:pPr>
+        <w:rPr>
+          <w:i/>
+        </w:rPr>
+      </w:pPr>
+      <w:proofErr w:type="gramStart"/>
+      <w:r>
+        <w:rPr>
+          <w:i/>
+        </w:rPr>
+        <w:t>mana</w:t>
+      </w:r>
+      <w:proofErr w:type="gramEnd"/>
+      <w:r>
+        <w:rPr>
+          <w:i/>
+        </w:rPr>
+        <w:t xml:space="preserve"> nodes? If magic becomes a gameplay mechanic, mana nodes that increase that magic would be useful. Also, faction controlled mana nodes would be pretty cool. It seemed to work for </w:t>
+      </w:r>
+      <w:proofErr w:type="spellStart"/>
+      <w:r>
+        <w:rPr>
+          <w:i/>
+        </w:rPr>
+        <w:t>Maridian</w:t>
+      </w:r>
+      <w:proofErr w:type="spellEnd"/>
+      <w:r>
+        <w:rPr>
+          <w:i/>
+        </w:rPr>
+        <w:t xml:space="preserve"> 59.</w:t>
+      </w:r>
+    </w:p>
+    <w:p>
+      <w:pPr>
+        <w:rPr>
+          <w:i/>
+        </w:rPr>
+      </w:pPr>
+    </w:p>
+    <w:p>
+      <w:pPr>
+        <w:rPr>
+          <w:i/>
+        </w:rPr>
+      </w:pPr>
+      <w:proofErr w:type="gramStart"/>
+      <w:r>
+        <w:rPr>
+          <w:i/>
+        </w:rPr>
+        <w:t>world</w:t>
+      </w:r>
+      <w:proofErr w:type="gramEnd"/>
+      <w:r>
+        <w:rPr>
+          <w:i/>
+        </w:rPr>
+        <w:t xml:space="preserve"> gates? </w:t>
+      </w:r>
+      <w:proofErr w:type="gramStart"/>
+      <w:r>
+        <w:rPr>
+          <w:i/>
+        </w:rPr>
+        <w:t>Long distance teleportation.</w:t>
+      </w:r>
+      <w:proofErr w:type="gramEnd"/>
+      <w:r>
+        <w:rPr>
+          <w:i/>
+        </w:rPr>
+        <w:t xml:space="preserve"> For root towns, it could be automatic, but maybe you need to have found other gate to be able to teleport there.</w:t>
+      </w:r>
+    </w:p>
+    <w:p>
+      <w:pPr>
+        <w:rPr>
+          <w:i/>
+        </w:rPr>
+      </w:pPr>
+    </w:p>
+    <w:p>
+      <w:pPr>
+        <w:rPr>
+          <w:i/>
+        </w:rPr>
+      </w:pPr>
+      <w:r>
+        <w:rPr>
+          <w:i/>
+        </w:rPr>
+        <w:t>This needs some serious editing for consistency</w:t>
+      </w:r>
+    </w:p>
+    <w:p/>
+    <w:p>
+      <w:pPr>
+        <w:pStyle w:val="Heading2"/>
+      </w:pPr>
+      <w:proofErr w:type="spellStart"/>
+      <w:r>
+        <w:t>Devving</w:t>
+      </w:r>
+      <w:proofErr w:type="spellEnd"/>
+      <w:r>
+        <w:t>: First Name “Al”, Last Name “</w:t>
+      </w:r>
+      <w:proofErr w:type="spellStart"/>
+      <w:r>
+        <w:t>Gorithm</w:t>
+      </w:r>
+      <w:proofErr w:type="spellEnd"/>
+      <w:r>
+        <w:t>”</w:t>
+      </w:r>
+    </w:p>
+    <w:p>
+      <w:r>
+        <w:t xml:space="preserve">I’m thinking about merging the design doc and the technical doc. They’re both </w:t>
+      </w:r>
+      <w:proofErr w:type="spellStart"/>
+      <w:r>
+        <w:t>dev</w:t>
+      </w:r>
+      <w:proofErr w:type="spellEnd"/>
+      <w:r>
+        <w:t xml:space="preserve"> docs, and I really don’t need two.</w:t>
+      </w:r>
+    </w:p>
+    <w:p>
+      <w:r>
+        <w:t>I’m trying to come up with an algorithm for combat, first by creating these stats:</w:t>
+      </w:r>
+    </w:p>
+    <w:p>
+      <w:r>
+        <w:t>HP Max</w:t>
+      </w:r>
+    </w:p>
+    <w:p>
+      <w:r>
+        <w:t>HP Now - 0 to HP Max</w:t>
+      </w:r>
+    </w:p>
+    <w:p>
+      <w:r>
+        <w:t>MP Max</w:t>
+      </w:r>
+    </w:p>
+    <w:p>
+      <w:r>
+        <w:t>MP Now - 0 to MP Max</w:t>
+      </w:r>
+    </w:p>
+    <w:p>
+      <w:r>
+        <w:t>Speed - “ticks” per second</w:t>
+      </w:r>
+    </w:p>
+    <w:p>
+      <w:r>
+        <w:t>Attack - physical attack</w:t>
+      </w:r>
+    </w:p>
+    <w:p>
+      <w:r>
+        <w:t>Defence - physical defence</w:t>
+      </w:r>
+    </w:p>
+    <w:p>
+      <w:r>
+        <w:t>Intelligence - Magical attack</w:t>
+      </w:r>
+    </w:p>
+    <w:p>
+      <w:r>
+        <w:t>Resistance - Magical defence</w:t>
+      </w:r>
+    </w:p>
+    <w:p>
+      <w:r>
+        <w:t>Accuracy</w:t>
+      </w:r>
+    </w:p>
+    <w:p>
+      <w:r>
+        <w:t>Evasion</w:t>
+      </w:r>
+    </w:p>
+    <w:p>
+      <w:r>
+        <w:t>Level</w:t>
+      </w:r>
+    </w:p>
+    <w:p>
+      <w:r>
+        <w:t xml:space="preserve">These would be stored as base stats, and then converted into derived stats by various means. Depending on your type of attack (physical or magical) the stats that are used at switched into the algorithm, otherwise the algorithm doesn’t change. This is similar to physical/special attacks in </w:t>
+      </w:r>
+      <w:proofErr w:type="spellStart"/>
+      <w:r>
+        <w:t>Pokemon</w:t>
+      </w:r>
+      <w:proofErr w:type="spellEnd"/>
+      <w:r>
+        <w:t>.</w:t>
+      </w:r>
+    </w:p>
+    <w:p>
+      <w:r>
+        <w:t xml:space="preserve">For the active time battle system, each player needs 100 “ticks” in their meter to attack. They can select their specific attack from the menus while their meter is loading, but actions won’t be taken until the meter is full. For a speed of 5, it would take 20 seconds to take an action, while for a speed of </w:t>
+      </w:r>
+      <w:proofErr w:type="gramStart"/>
+      <w:r>
+        <w:t>50,</w:t>
+      </w:r>
+      <w:proofErr w:type="gramEnd"/>
+      <w:r>
+        <w:t xml:space="preserve"> only 2 seconds are taken, etc. These extreme time delays may seem strange, but I have a hunch that it may be necessary to allow players to search their menus. I’ll make tweaks further down the road.</w:t>
+      </w:r>
+    </w:p>
+    <w:p>
+      <w:r>
+        <w:t xml:space="preserve">The accuracy/evasion, which </w:t>
+      </w:r>
+      <w:proofErr w:type="gramStart"/>
+      <w:r>
+        <w:t>are</w:t>
+      </w:r>
+      <w:proofErr w:type="gramEnd"/>
+      <w:r>
+        <w:t xml:space="preserve"> percentages, are calculated like this:</w:t>
+      </w:r>
+    </w:p>
+    <w:p>
+      <w:proofErr w:type="gramStart"/>
+      <w:r>
+        <w:t>return</w:t>
+      </w:r>
+      <w:proofErr w:type="gramEnd"/>
+      <w:r>
+        <w:t xml:space="preserve"> </w:t>
+      </w:r>
+      <w:proofErr w:type="spellStart"/>
+      <w:r>
+        <w:t>A.accuracy</w:t>
+      </w:r>
+      <w:proofErr w:type="spellEnd"/>
+      <w:r>
+        <w:t xml:space="preserve"> - </w:t>
+      </w:r>
+      <w:proofErr w:type="spellStart"/>
+      <w:r>
+        <w:t>A.accuracy</w:t>
+      </w:r>
+      <w:proofErr w:type="spellEnd"/>
+      <w:r>
+        <w:t xml:space="preserve"> * </w:t>
+      </w:r>
+      <w:proofErr w:type="spellStart"/>
+      <w:r>
+        <w:t>D.evasion</w:t>
+      </w:r>
+      <w:proofErr w:type="spellEnd"/>
+      <w:r>
+        <w:t xml:space="preserve"> &gt;= random(100)</w:t>
+      </w:r>
+    </w:p>
+    <w:p>
+      <w:r>
+        <w:t xml:space="preserve">So, for an attacker’s accuracy of 90, and a defender’s evasion of 20, there is a 72% chance of the attack landing. </w:t>
+      </w:r>
+      <w:proofErr w:type="gramStart"/>
+      <w:r>
+        <w:t>Fairly straight forward.</w:t>
+      </w:r>
+      <w:proofErr w:type="gramEnd"/>
+      <w:r>
+        <w:t xml:space="preserve"> I haven’t decided how to calculate critical hits. One possibility is if the RNG’s value is less than, say, 10% of the derived hit’s value (in this case, 7.2%), than the hit is critical. I could also add in a “luck” stat which would replace the 10% value, so that the user can up </w:t>
+      </w:r>
+      <w:proofErr w:type="gramStart"/>
+      <w:r>
+        <w:t>their own</w:t>
+      </w:r>
+      <w:proofErr w:type="gramEnd"/>
+      <w:r>
+        <w:t xml:space="preserve"> chances of landing a critical hit. Sorry if this wasn’t 100% clear, my documentation skills are not optimal.</w:t>
+      </w:r>
+    </w:p>
+    <w:p>
+      <w:r>
+        <w:t>A few nights ago, while barely awake, I wrote this down:</w:t>
+      </w:r>
+    </w:p>
+    <w:p/>
+    <w:p>
+      <w:r>
+        <w:lastRenderedPageBreak/>
+        <w:t xml:space="preserve">I know this isn’t very clear, and as shown by the corrections, I barely understood it. But the basic outline is this: subtract the defence from the attack until you reach half of the attack, </w:t>
+      </w:r>
+      <w:proofErr w:type="gramStart"/>
+      <w:r>
+        <w:t>then</w:t>
+      </w:r>
+      <w:proofErr w:type="gramEnd"/>
+      <w:r>
+        <w:t xml:space="preserve"> only reduce it by half of the defence. Continue this until you run out of the defence stat.</w:t>
+      </w:r>
+    </w:p>
+    <w:p>
+      <w:r>
+        <w:t>The problem is</w:t>
+      </w:r>
+      <w:proofErr w:type="gramStart"/>
+      <w:r>
+        <w:t>,</w:t>
+      </w:r>
+      <w:proofErr w:type="gramEnd"/>
+      <w:r>
+        <w:t xml:space="preserve"> I wrote this:</w:t>
+      </w:r>
+    </w:p>
+    <w:p/>
+    <w:p>
+      <w:proofErr w:type="gramStart"/>
+      <w:r>
+        <w:t>function</w:t>
+      </w:r>
+      <w:proofErr w:type="gramEnd"/>
+      <w:r>
+        <w:t xml:space="preserve"> f(a, d, m)</w:t>
+      </w:r>
+    </w:p>
+    <w:p>
+      <w:r>
+        <w:t xml:space="preserve">    </w:t>
+      </w:r>
+      <w:proofErr w:type="gramStart"/>
+      <w:r>
+        <w:t>if</w:t>
+      </w:r>
+      <w:proofErr w:type="gramEnd"/>
+      <w:r>
+        <w:t xml:space="preserve"> a &lt;= 1 then return 1 end</w:t>
+      </w:r>
+    </w:p>
+    <w:p>
+      <w:r>
+        <w:t xml:space="preserve">    </w:t>
+      </w:r>
+      <w:proofErr w:type="gramStart"/>
+      <w:r>
+        <w:t>if</w:t>
+      </w:r>
+      <w:proofErr w:type="gramEnd"/>
+      <w:r>
+        <w:t xml:space="preserve"> a/2 &lt;= d*m then return a - d*m end</w:t>
+      </w:r>
+    </w:p>
+    <w:p>
+      <w:r>
+        <w:t xml:space="preserve">    </w:t>
+      </w:r>
+      <w:proofErr w:type="gramStart"/>
+      <w:r>
+        <w:t>return</w:t>
+      </w:r>
+      <w:proofErr w:type="gramEnd"/>
+      <w:r>
+        <w:t xml:space="preserve"> f(a/2, d*m - a/2, m/2)</w:t>
+      </w:r>
+    </w:p>
+    <w:p>
+      <w:proofErr w:type="gramStart"/>
+      <w:r>
+        <w:t>end</w:t>
+      </w:r>
+      <w:proofErr w:type="gramEnd"/>
+    </w:p>
+    <w:p>
+      <w:r>
+        <w:t xml:space="preserve">Apart from the fucked syntax, this algorithm is just plain broken. It’s amazing </w:t>
+      </w:r>
+      <w:proofErr w:type="spellStart"/>
+      <w:r>
+        <w:t>hte</w:t>
+      </w:r>
+      <w:proofErr w:type="spellEnd"/>
+      <w:r>
+        <w:t xml:space="preserve"> shit you write when you’re tired. Anyway, I’m currently </w:t>
+      </w:r>
+      <w:proofErr w:type="spellStart"/>
+      <w:r>
+        <w:t>loking</w:t>
+      </w:r>
+      <w:proofErr w:type="spellEnd"/>
+      <w:r>
+        <w:t xml:space="preserve"> for something that will work better. I’m wondering if the decreasing-impact curve above is good or not, so any feedback is appreciated.</w:t>
+      </w:r>
+    </w:p>
+    <w:p>
+      <w:r>
+        <w:t xml:space="preserve">Finally, I created a new release tag, release-0.2, which doesn’t have much to show in the front end, but a lot of trial-and-error work in the backend. </w:t>
+      </w:r>
+    </w:p>
+    <w:p>
+      <w:r>
+        <w:t>OK, any feedback is greatly appreciated. You can find the source here, and the most recent playable build here (windows only, sorry!).</w:t>
+      </w:r>
+    </w:p>
+    <w:p/>
+    <w:p>
+      <w:pPr>
+        <w:pStyle w:val="Heading2"/>
+      </w:pPr>
+      <w:proofErr w:type="gramStart"/>
+      <w:r>
+        <w:t>data</w:t>
+      </w:r>
+      <w:proofErr w:type="gramEnd"/>
+      <w:r>
+        <w:t xml:space="preserve"> dump &amp; finished algorithm</w:t>
+      </w:r>
+    </w:p>
+    <w:p>
+      <w:r>
+        <w:t>(</w:t>
+      </w:r>
+      <w:proofErr w:type="spellStart"/>
+      <w:r>
+        <w:t>A.attack</w:t>
+      </w:r>
+      <w:proofErr w:type="spellEnd"/>
+      <w:r>
+        <w:t xml:space="preserve">*3 + </w:t>
+      </w:r>
+      <w:proofErr w:type="spellStart"/>
+      <w:r>
+        <w:t>A.attack</w:t>
+      </w:r>
+      <w:proofErr w:type="spellEnd"/>
+      <w:r>
+        <w:t>*(</w:t>
+      </w:r>
+      <w:proofErr w:type="spellStart"/>
+      <w:proofErr w:type="gramStart"/>
+      <w:r>
+        <w:t>math.random</w:t>
+      </w:r>
+      <w:proofErr w:type="spellEnd"/>
+      <w:r>
+        <w:t>(</w:t>
+      </w:r>
+      <w:proofErr w:type="spellStart"/>
+      <w:proofErr w:type="gramEnd"/>
+      <w:r>
+        <w:t>A.luck</w:t>
+      </w:r>
+      <w:proofErr w:type="spellEnd"/>
+      <w:r>
+        <w:t>*100)/10)) - (</w:t>
+      </w:r>
+      <w:proofErr w:type="spellStart"/>
+      <w:r>
+        <w:t>D.defence</w:t>
+      </w:r>
+      <w:proofErr w:type="spellEnd"/>
+      <w:r>
+        <w:t xml:space="preserve"> + </w:t>
+      </w:r>
+      <w:proofErr w:type="spellStart"/>
+      <w:r>
+        <w:t>D.defence</w:t>
+      </w:r>
+      <w:proofErr w:type="spellEnd"/>
+      <w:r>
+        <w:t>*</w:t>
+      </w:r>
+      <w:proofErr w:type="spellStart"/>
+      <w:r>
+        <w:t>D.evasion</w:t>
+      </w:r>
+      <w:proofErr w:type="spellEnd"/>
+      <w:r>
+        <w:t>)</w:t>
+      </w:r>
+    </w:p>
+    <w:p>
+      <w:r>
+        <w:t xml:space="preserve">This is fairly stable, as far as the data dump goes. You can find the dump here. I made the minimum attack value 1 instead of 0, just because I feel that fits better. I could always add the attacker’s accuracy to their luck stat later, but whatever. Please note that 1: the player probably won’t be able to equip weapons with a higher level </w:t>
+      </w:r>
+      <w:proofErr w:type="spellStart"/>
+      <w:r>
+        <w:t>then</w:t>
+      </w:r>
+      <w:proofErr w:type="spellEnd"/>
+      <w:r>
+        <w:t xml:space="preserve"> them, and 2. </w:t>
+      </w:r>
+      <w:proofErr w:type="gramStart"/>
+      <w:r>
+        <w:t>the</w:t>
+      </w:r>
+      <w:proofErr w:type="gramEnd"/>
+      <w:r>
+        <w:t xml:space="preserve"> player won’t even be able to hit their enemy unless this passes:</w:t>
+      </w:r>
+    </w:p>
+    <w:p/>
+    <w:p>
+      <w:proofErr w:type="gramStart"/>
+      <w:r>
+        <w:t>random(</w:t>
+      </w:r>
+      <w:proofErr w:type="gramEnd"/>
+      <w:r>
+        <w:t xml:space="preserve">100) &lt;= </w:t>
+      </w:r>
+      <w:proofErr w:type="spellStart"/>
+      <w:r>
+        <w:t>A.accuracy</w:t>
+      </w:r>
+      <w:proofErr w:type="spellEnd"/>
+      <w:r>
+        <w:t xml:space="preserve"> - </w:t>
+      </w:r>
+      <w:proofErr w:type="spellStart"/>
+      <w:r>
+        <w:t>A.ac</w:t>
+      </w:r>
+      <w:bookmarkStart w:id="52" w:name="_GoBack"/>
       <w:bookmarkEnd w:id="52"/>
-    </w:p>
-    <w:p/>
-    <w:p>
-      <w:r>
-        <w:t xml:space="preserve">At this stage, due to a limited scope and budget, this game will only be available on </w:t>
-      </w:r>
-      <w:r>
-        <w:t>Windows. Hopefully, I might be able to port it to Linux and Mac eventually.</w:t>
-      </w:r>
+      <w:r>
+        <w:t>curacy</w:t>
+      </w:r>
+      <w:proofErr w:type="spellEnd"/>
+      <w:r>
+        <w:t xml:space="preserve"> * </w:t>
+      </w:r>
+      <w:proofErr w:type="spellStart"/>
+      <w:r>
+        <w:t>D.evasion</w:t>
+      </w:r>
+      <w:proofErr w:type="spellEnd"/>
     </w:p>
     <w:sectPr>
       <w:pgSz w:w="11906" w:h="16838"/>
@@ -4470,15 +5115,6 @@
   </w:abstractNum>
   <w:num w:numId="1">
     <w:abstractNumId w:val="0"/>
-    <w:lvlOverride w:ilvl="0"/>
-    <w:lvlOverride w:ilvl="1"/>
-    <w:lvlOverride w:ilvl="2"/>
-    <w:lvlOverride w:ilvl="3"/>
-    <w:lvlOverride w:ilvl="4"/>
-    <w:lvlOverride w:ilvl="5"/>
-    <w:lvlOverride w:ilvl="6"/>
-    <w:lvlOverride w:ilvl="7"/>
-    <w:lvlOverride w:ilvl="8"/>
   </w:num>
 </w:numbering>
 </file>
@@ -4727,6 +5363,7 @@
   <w:style w:type="character" w:default="1" w:styleId="DefaultParagraphFont">
     <w:name w:val="Default Paragraph Font"/>
     <w:uiPriority w:val="1"/>
+    <w:semiHidden/>
     <w:unhideWhenUsed/>
   </w:style>
   <w:style w:type="table" w:default="1" w:styleId="TableNormal">
@@ -5153,6 +5790,7 @@
   <w:style w:type="character" w:default="1" w:styleId="DefaultParagraphFont">
     <w:name w:val="Default Paragraph Font"/>
     <w:uiPriority w:val="1"/>
+    <w:semiHidden/>
     <w:unhideWhenUsed/>
   </w:style>
   <w:style w:type="table" w:default="1" w:styleId="TableNormal">
@@ -5625,7 +6263,7 @@
 </file>
 
 <file path=customXml/itemProps1.xml><?xml version="1.0" encoding="utf-8"?>
-<ds:datastoreItem xmlns:ds="http://schemas.openxmlformats.org/officeDocument/2006/customXml" ds:itemID="{8B6E8BC4-F86D-4CF4-9762-1F91200BBDAA}">
+<ds:datastoreItem xmlns:ds="http://schemas.openxmlformats.org/officeDocument/2006/customXml" ds:itemID="{FA6766D9-0B0C-4057-97B9-E8D35E2A8614}">
   <ds:schemaRefs>
     <ds:schemaRef ds:uri="http://schemas.openxmlformats.org/officeDocument/2006/bibliography"/>
   </ds:schemaRefs>

</xml_diff>